<commit_message>
Q1 analytical part is done
</commit_message>
<xml_diff>
--- a/Project_3/Report.docx
+++ b/Project_3/Report.docx
@@ -559,366 +559,6 @@
           <w:rFonts w:eastAsiaTheme="minorEastAsia"/>
         </w:rPr>
       </w:pPr>
-      <m:oMath>
-        <m:sSub>
-          <m:sSubPr>
-            <m:ctrlPr>
-              <w:rPr>
-                <w:rFonts w:ascii="Cambria Math" w:eastAsiaTheme="minorEastAsia" w:hAnsi="Cambria Math"/>
-              </w:rPr>
-            </m:ctrlPr>
-          </m:sSubPr>
-          <m:e>
-            <m:r>
-              <w:rPr>
-                <w:rFonts w:ascii="Cambria Math" w:eastAsiaTheme="minorEastAsia" w:hAnsi="Cambria Math"/>
-              </w:rPr>
-              <m:t>A</m:t>
-            </m:r>
-          </m:e>
-          <m:sub>
-            <m:r>
-              <w:rPr>
-                <w:rFonts w:ascii="Cambria Math" w:eastAsiaTheme="minorEastAsia" w:hAnsi="Cambria Math"/>
-              </w:rPr>
-              <m:t>pole</m:t>
-            </m:r>
-          </m:sub>
-        </m:sSub>
-        <m:r>
-          <m:rPr>
-            <m:sty m:val="p"/>
-          </m:rPr>
-          <w:rPr>
-            <w:rFonts w:ascii="Cambria Math" w:eastAsiaTheme="minorEastAsia"/>
-          </w:rPr>
-          <m:t>=</m:t>
-        </m:r>
-        <m:f>
-          <m:fPr>
-            <m:ctrlPr>
-              <w:rPr>
-                <w:rFonts w:ascii="Cambria Math" w:eastAsiaTheme="minorEastAsia"/>
-              </w:rPr>
-            </m:ctrlPr>
-          </m:fPr>
-          <m:num>
-            <m:r>
-              <w:rPr>
-                <w:rFonts w:ascii="Cambria Math" w:eastAsiaTheme="minorEastAsia" w:hAnsi="Cambria Math"/>
-              </w:rPr>
-              <m:t>π</m:t>
-            </m:r>
-            <m:r>
-              <w:rPr>
-                <w:rFonts w:ascii="Cambria Math" w:eastAsiaTheme="minorEastAsia"/>
-              </w:rPr>
-              <m:t>*</m:t>
-            </m:r>
-            <m:sSub>
-              <m:sSubPr>
-                <m:ctrlPr>
-                  <w:rPr>
-                    <w:rFonts w:ascii="Cambria Math" w:eastAsiaTheme="minorEastAsia" w:hAnsi="Cambria Math"/>
-                    <w:i/>
-                  </w:rPr>
-                </m:ctrlPr>
-              </m:sSubPr>
-              <m:e>
-                <m:r>
-                  <w:rPr>
-                    <w:rFonts w:ascii="Cambria Math" w:eastAsiaTheme="minorEastAsia" w:hAnsi="Cambria Math"/>
-                  </w:rPr>
-                  <m:t>D</m:t>
-                </m:r>
-              </m:e>
-              <m:sub>
-                <m:r>
-                  <w:rPr>
-                    <w:rFonts w:ascii="Cambria Math" w:eastAsiaTheme="minorEastAsia" w:hAnsi="Cambria Math"/>
-                  </w:rPr>
-                  <m:t>i</m:t>
-                </m:r>
-              </m:sub>
-            </m:sSub>
-            <m:r>
-              <w:rPr>
-                <w:rFonts w:ascii="Cambria Math" w:eastAsiaTheme="minorEastAsia" w:hAnsi="Cambria Math"/>
-              </w:rPr>
-              <m:t>*L</m:t>
-            </m:r>
-          </m:num>
-          <m:den>
-            <m:r>
-              <w:rPr>
-                <w:rFonts w:ascii="Cambria Math" w:eastAsiaTheme="minorEastAsia"/>
-              </w:rPr>
-              <m:t>p</m:t>
-            </m:r>
-          </m:den>
-        </m:f>
-        <m:r>
-          <m:rPr>
-            <m:sty m:val="p"/>
-          </m:rPr>
-          <w:rPr>
-            <w:rFonts w:ascii="Cambria Math" w:eastAsiaTheme="minorEastAsia"/>
-          </w:rPr>
-          <m:t xml:space="preserve">= </m:t>
-        </m:r>
-        <m:f>
-          <m:fPr>
-            <m:ctrlPr>
-              <w:rPr>
-                <w:rFonts w:ascii="Cambria Math" w:eastAsiaTheme="minorEastAsia"/>
-              </w:rPr>
-            </m:ctrlPr>
-          </m:fPr>
-          <m:num>
-            <m:r>
-              <w:rPr>
-                <w:rFonts w:ascii="Cambria Math" w:eastAsiaTheme="minorEastAsia" w:hAnsi="Cambria Math"/>
-              </w:rPr>
-              <m:t>π</m:t>
-            </m:r>
-            <m:r>
-              <w:rPr>
-                <w:rFonts w:ascii="Cambria Math" w:eastAsiaTheme="minorEastAsia"/>
-              </w:rPr>
-              <m:t>*</m:t>
-            </m:r>
-            <m:r>
-              <w:rPr>
-                <w:rFonts w:ascii="Cambria Math" w:eastAsiaTheme="minorEastAsia"/>
-              </w:rPr>
-              <m:t>0.1</m:t>
-            </m:r>
-            <m:r>
-              <w:rPr>
-                <w:rFonts w:ascii="Cambria Math" w:eastAsiaTheme="minorEastAsia"/>
-              </w:rPr>
-              <m:t>*</m:t>
-            </m:r>
-            <m:r>
-              <w:rPr>
-                <w:rFonts w:ascii="Cambria Math" w:eastAsiaTheme="minorEastAsia"/>
-              </w:rPr>
-              <m:t>0.1</m:t>
-            </m:r>
-          </m:num>
-          <m:den>
-            <m:r>
-              <w:rPr>
-                <w:rFonts w:ascii="Cambria Math" w:eastAsiaTheme="minorEastAsia"/>
-              </w:rPr>
-              <m:t>4</m:t>
-            </m:r>
-          </m:den>
-        </m:f>
-        <m:r>
-          <m:rPr>
-            <m:sty m:val="p"/>
-          </m:rPr>
-          <w:rPr>
-            <w:rFonts w:ascii="Cambria Math" w:eastAsiaTheme="minorEastAsia"/>
-          </w:rPr>
-          <m:t xml:space="preserve">= 0.007854 </m:t>
-        </m:r>
-      </m:oMath>
-      <w:r>
-        <w:rPr>
-          <w:rFonts w:eastAsiaTheme="minorEastAsia"/>
-        </w:rPr>
-        <w:t>m</w:t>
-      </w:r>
-      <w:r>
-        <w:rPr>
-          <w:rFonts w:eastAsiaTheme="minorEastAsia"/>
-          <w:vertAlign w:val="superscript"/>
-        </w:rPr>
-        <w:t>2</w:t>
-      </w:r>
-    </w:p>
-    <w:p>
-      <w:r>
-        <w:tab/>
-        <w:t>Magnet to pole pitch ratio is 0.8 therefore magnet and air gap area can be calculated as;</w:t>
-      </w:r>
-    </w:p>
-    <w:p>
-      <w:pPr>
-        <w:jc w:val="center"/>
-        <w:rPr>
-          <w:rFonts w:eastAsiaTheme="minorEastAsia"/>
-        </w:rPr>
-      </w:pPr>
-      <m:oMath>
-        <m:sSub>
-          <m:sSubPr>
-            <m:ctrlPr>
-              <w:rPr>
-                <w:rFonts w:ascii="Cambria Math" w:eastAsiaTheme="minorEastAsia" w:hAnsi="Cambria Math"/>
-              </w:rPr>
-            </m:ctrlPr>
-          </m:sSubPr>
-          <m:e>
-            <m:r>
-              <w:rPr>
-                <w:rFonts w:ascii="Cambria Math" w:eastAsiaTheme="minorEastAsia" w:hAnsi="Cambria Math"/>
-              </w:rPr>
-              <m:t>A</m:t>
-            </m:r>
-          </m:e>
-          <m:sub>
-            <m:r>
-              <w:rPr>
-                <w:rFonts w:ascii="Cambria Math" w:eastAsiaTheme="minorEastAsia" w:hAnsi="Cambria Math"/>
-              </w:rPr>
-              <m:t>magnet</m:t>
-            </m:r>
-          </m:sub>
-        </m:sSub>
-        <m:r>
-          <m:rPr>
-            <m:sty m:val="p"/>
-          </m:rPr>
-          <w:rPr>
-            <w:rFonts w:ascii="Cambria Math" w:eastAsiaTheme="minorEastAsia"/>
-          </w:rPr>
-          <m:t>=</m:t>
-        </m:r>
-        <m:sSub>
-          <m:sSubPr>
-            <m:ctrlPr>
-              <w:rPr>
-                <w:rFonts w:ascii="Cambria Math" w:eastAsiaTheme="minorEastAsia" w:hAnsi="Cambria Math"/>
-              </w:rPr>
-            </m:ctrlPr>
-          </m:sSubPr>
-          <m:e>
-            <m:r>
-              <w:rPr>
-                <w:rFonts w:ascii="Cambria Math" w:eastAsiaTheme="minorEastAsia" w:hAnsi="Cambria Math"/>
-              </w:rPr>
-              <m:t>A</m:t>
-            </m:r>
-          </m:e>
-          <m:sub>
-            <m:r>
-              <w:rPr>
-                <w:rFonts w:ascii="Cambria Math" w:eastAsiaTheme="minorEastAsia" w:hAnsi="Cambria Math"/>
-              </w:rPr>
-              <m:t>g</m:t>
-            </m:r>
-          </m:sub>
-        </m:sSub>
-        <m:r>
-          <m:rPr>
-            <m:sty m:val="p"/>
-          </m:rPr>
-          <w:rPr>
-            <w:rFonts w:ascii="Cambria Math" w:eastAsiaTheme="minorEastAsia"/>
-          </w:rPr>
-          <m:t>=</m:t>
-        </m:r>
-        <m:sSub>
-          <m:sSubPr>
-            <m:ctrlPr>
-              <w:rPr>
-                <w:rFonts w:ascii="Cambria Math" w:eastAsiaTheme="minorEastAsia" w:hAnsi="Cambria Math"/>
-              </w:rPr>
-            </m:ctrlPr>
-          </m:sSubPr>
-          <m:e>
-            <m:r>
-              <w:rPr>
-                <w:rFonts w:ascii="Cambria Math" w:eastAsiaTheme="minorEastAsia" w:hAnsi="Cambria Math"/>
-              </w:rPr>
-              <m:t>A</m:t>
-            </m:r>
-          </m:e>
-          <m:sub>
-            <m:r>
-              <w:rPr>
-                <w:rFonts w:ascii="Cambria Math" w:eastAsiaTheme="minorEastAsia" w:hAnsi="Cambria Math"/>
-              </w:rPr>
-              <m:t>pole</m:t>
-            </m:r>
-          </m:sub>
-        </m:sSub>
-        <m:r>
-          <m:rPr>
-            <m:sty m:val="p"/>
-          </m:rPr>
-          <w:rPr>
-            <w:rFonts w:ascii="Cambria Math" w:eastAsiaTheme="minorEastAsia"/>
-          </w:rPr>
-          <m:t>*</m:t>
-        </m:r>
-        <m:r>
-          <m:rPr>
-            <m:sty m:val="p"/>
-          </m:rPr>
-          <w:rPr>
-            <w:rFonts w:ascii="Cambria Math" w:eastAsiaTheme="minorEastAsia"/>
-          </w:rPr>
-          <m:t>0.8</m:t>
-        </m:r>
-        <m:r>
-          <m:rPr>
-            <m:sty m:val="p"/>
-          </m:rPr>
-          <w:rPr>
-            <w:rFonts w:ascii="Cambria Math" w:eastAsiaTheme="minorEastAsia"/>
-          </w:rPr>
-          <m:t>=  0.00</m:t>
-        </m:r>
-        <m:r>
-          <m:rPr>
-            <m:sty m:val="p"/>
-          </m:rPr>
-          <w:rPr>
-            <w:rFonts w:ascii="Cambria Math" w:eastAsiaTheme="minorEastAsia"/>
-          </w:rPr>
-          <m:t>6283</m:t>
-        </m:r>
-        <m:r>
-          <m:rPr>
-            <m:sty m:val="p"/>
-          </m:rPr>
-          <w:rPr>
-            <w:rFonts w:ascii="Cambria Math" w:eastAsiaTheme="minorEastAsia"/>
-          </w:rPr>
-          <m:t xml:space="preserve"> </m:t>
-        </m:r>
-      </m:oMath>
-      <w:r>
-        <w:rPr>
-          <w:rFonts w:eastAsiaTheme="minorEastAsia"/>
-        </w:rPr>
-        <w:t>m</w:t>
-      </w:r>
-      <w:r>
-        <w:rPr>
-          <w:rFonts w:eastAsiaTheme="minorEastAsia"/>
-          <w:vertAlign w:val="superscript"/>
-        </w:rPr>
-        <w:t>2</w:t>
-      </w:r>
-    </w:p>
-    <w:p>
-      <w:r>
-        <w:tab/>
-        <w:t>Reluctances can be found as;</w:t>
-      </w:r>
-    </w:p>
-    <w:p>
-      <w:pPr>
-        <w:jc w:val="center"/>
-        <w:rPr>
-          <w:rFonts w:eastAsiaTheme="minorEastAsia"/>
-        </w:rPr>
-      </w:pPr>
       <m:oMathPara>
         <m:oMath>
           <m:sSub>
@@ -934,7 +574,7 @@
                 <w:rPr>
                   <w:rFonts w:ascii="Cambria Math" w:eastAsiaTheme="minorEastAsia" w:hAnsi="Cambria Math"/>
                 </w:rPr>
-                <m:t>R</m:t>
+                <m:t>A</m:t>
               </m:r>
             </m:e>
             <m:sub>
@@ -942,7 +582,217 @@
                 <w:rPr>
                   <w:rFonts w:ascii="Cambria Math" w:eastAsiaTheme="minorEastAsia" w:hAnsi="Cambria Math"/>
                 </w:rPr>
-                <m:t>M1</m:t>
+                <m:t>pole</m:t>
+              </m:r>
+            </m:sub>
+          </m:sSub>
+          <m:r>
+            <m:rPr>
+              <m:sty m:val="p"/>
+            </m:rPr>
+            <w:rPr>
+              <w:rFonts w:ascii="Cambria Math" w:eastAsiaTheme="minorEastAsia"/>
+            </w:rPr>
+            <m:t>=</m:t>
+          </m:r>
+          <m:f>
+            <m:fPr>
+              <m:ctrlPr>
+                <w:rPr>
+                  <w:rFonts w:ascii="Cambria Math" w:eastAsiaTheme="minorEastAsia" w:hAnsi="Cambria Math"/>
+                </w:rPr>
+              </m:ctrlPr>
+            </m:fPr>
+            <m:num>
+              <m:r>
+                <w:rPr>
+                  <w:rFonts w:ascii="Cambria Math" w:eastAsiaTheme="minorEastAsia" w:hAnsi="Cambria Math"/>
+                </w:rPr>
+                <m:t>π</m:t>
+              </m:r>
+              <m:r>
+                <w:rPr>
+                  <w:rFonts w:ascii="Cambria Math" w:eastAsiaTheme="minorEastAsia"/>
+                </w:rPr>
+                <m:t>*</m:t>
+              </m:r>
+              <m:sSub>
+                <m:sSubPr>
+                  <m:ctrlPr>
+                    <w:rPr>
+                      <w:rFonts w:ascii="Cambria Math" w:eastAsiaTheme="minorEastAsia" w:hAnsi="Cambria Math"/>
+                      <w:i/>
+                    </w:rPr>
+                  </m:ctrlPr>
+                </m:sSubPr>
+                <m:e>
+                  <m:r>
+                    <w:rPr>
+                      <w:rFonts w:ascii="Cambria Math" w:eastAsiaTheme="minorEastAsia" w:hAnsi="Cambria Math"/>
+                    </w:rPr>
+                    <m:t>D</m:t>
+                  </m:r>
+                </m:e>
+                <m:sub>
+                  <m:r>
+                    <w:rPr>
+                      <w:rFonts w:ascii="Cambria Math" w:eastAsiaTheme="minorEastAsia" w:hAnsi="Cambria Math"/>
+                    </w:rPr>
+                    <m:t>i</m:t>
+                  </m:r>
+                </m:sub>
+              </m:sSub>
+              <m:r>
+                <w:rPr>
+                  <w:rFonts w:ascii="Cambria Math" w:eastAsiaTheme="minorEastAsia" w:hAnsi="Cambria Math"/>
+                </w:rPr>
+                <m:t>*L</m:t>
+              </m:r>
+            </m:num>
+            <m:den>
+              <m:r>
+                <w:rPr>
+                  <w:rFonts w:ascii="Cambria Math" w:eastAsiaTheme="minorEastAsia"/>
+                </w:rPr>
+                <m:t>p</m:t>
+              </m:r>
+            </m:den>
+          </m:f>
+          <m:r>
+            <m:rPr>
+              <m:sty m:val="p"/>
+            </m:rPr>
+            <w:rPr>
+              <w:rFonts w:ascii="Cambria Math" w:eastAsiaTheme="minorEastAsia"/>
+            </w:rPr>
+            <m:t xml:space="preserve">= </m:t>
+          </m:r>
+          <m:f>
+            <m:fPr>
+              <m:ctrlPr>
+                <w:rPr>
+                  <w:rFonts w:ascii="Cambria Math" w:eastAsiaTheme="minorEastAsia" w:hAnsi="Cambria Math"/>
+                </w:rPr>
+              </m:ctrlPr>
+            </m:fPr>
+            <m:num>
+              <m:r>
+                <w:rPr>
+                  <w:rFonts w:ascii="Cambria Math" w:eastAsiaTheme="minorEastAsia" w:hAnsi="Cambria Math"/>
+                </w:rPr>
+                <m:t>π</m:t>
+              </m:r>
+              <m:r>
+                <w:rPr>
+                  <w:rFonts w:ascii="Cambria Math" w:eastAsiaTheme="minorEastAsia"/>
+                </w:rPr>
+                <m:t>*</m:t>
+              </m:r>
+              <m:r>
+                <w:rPr>
+                  <w:rFonts w:ascii="Cambria Math" w:eastAsiaTheme="minorEastAsia"/>
+                </w:rPr>
+                <m:t>0.1</m:t>
+              </m:r>
+              <m:r>
+                <w:rPr>
+                  <w:rFonts w:ascii="Cambria Math" w:eastAsiaTheme="minorEastAsia"/>
+                </w:rPr>
+                <m:t>*</m:t>
+              </m:r>
+              <m:r>
+                <w:rPr>
+                  <w:rFonts w:ascii="Cambria Math" w:eastAsiaTheme="minorEastAsia"/>
+                </w:rPr>
+                <m:t>0.1</m:t>
+              </m:r>
+            </m:num>
+            <m:den>
+              <m:r>
+                <w:rPr>
+                  <w:rFonts w:ascii="Cambria Math" w:eastAsiaTheme="minorEastAsia"/>
+                </w:rPr>
+                <m:t>4</m:t>
+              </m:r>
+            </m:den>
+          </m:f>
+          <m:r>
+            <m:rPr>
+              <m:sty m:val="p"/>
+            </m:rPr>
+            <w:rPr>
+              <w:rFonts w:ascii="Cambria Math" w:eastAsiaTheme="minorEastAsia"/>
+            </w:rPr>
+            <m:t xml:space="preserve">= 0.007854 </m:t>
+          </m:r>
+          <m:sSup>
+            <m:sSupPr>
+              <m:ctrlPr>
+                <w:rPr>
+                  <w:rFonts w:ascii="Cambria Math" w:eastAsiaTheme="minorEastAsia" w:hAnsi="Cambria Math"/>
+                  <w:vertAlign w:val="superscript"/>
+                </w:rPr>
+              </m:ctrlPr>
+            </m:sSupPr>
+            <m:e>
+              <m:r>
+                <w:rPr>
+                  <w:rFonts w:ascii="Cambria Math" w:eastAsiaTheme="minorEastAsia" w:hAnsi="Cambria Math"/>
+                  <w:vertAlign w:val="superscript"/>
+                </w:rPr>
+                <m:t>m</m:t>
+              </m:r>
+            </m:e>
+            <m:sup>
+              <m:r>
+                <w:rPr>
+                  <w:rFonts w:ascii="Cambria Math" w:eastAsiaTheme="minorEastAsia" w:hAnsi="Cambria Math"/>
+                  <w:vertAlign w:val="superscript"/>
+                </w:rPr>
+                <m:t>2</m:t>
+              </m:r>
+            </m:sup>
+          </m:sSup>
+        </m:oMath>
+      </m:oMathPara>
+    </w:p>
+    <w:p>
+      <w:r>
+        <w:tab/>
+        <w:t>Magnet to pole pitch ratio is 0.8 therefore magnet and air gap area can be calculated as;</w:t>
+      </w:r>
+    </w:p>
+    <w:p>
+      <w:pPr>
+        <w:jc w:val="center"/>
+        <w:rPr>
+          <w:rFonts w:eastAsiaTheme="minorEastAsia"/>
+        </w:rPr>
+      </w:pPr>
+      <m:oMathPara>
+        <m:oMath>
+          <m:sSub>
+            <m:sSubPr>
+              <m:ctrlPr>
+                <w:rPr>
+                  <w:rFonts w:ascii="Cambria Math" w:eastAsiaTheme="minorEastAsia" w:hAnsi="Cambria Math"/>
+                </w:rPr>
+              </m:ctrlPr>
+            </m:sSubPr>
+            <m:e>
+              <m:r>
+                <w:rPr>
+                  <w:rFonts w:ascii="Cambria Math" w:eastAsiaTheme="minorEastAsia" w:hAnsi="Cambria Math"/>
+                </w:rPr>
+                <m:t>A</m:t>
+              </m:r>
+            </m:e>
+            <m:sub>
+              <m:r>
+                <w:rPr>
+                  <w:rFonts w:ascii="Cambria Math" w:eastAsiaTheme="minorEastAsia" w:hAnsi="Cambria Math"/>
+                </w:rPr>
+                <m:t>magnet</m:t>
               </m:r>
             </m:sub>
           </m:sSub>
@@ -968,7 +818,7 @@
                 <w:rPr>
                   <w:rFonts w:ascii="Cambria Math" w:eastAsiaTheme="minorEastAsia" w:hAnsi="Cambria Math"/>
                 </w:rPr>
-                <m:t>R</m:t>
+                <m:t>A</m:t>
               </m:r>
             </m:e>
             <m:sub>
@@ -976,13 +826,164 @@
                 <w:rPr>
                   <w:rFonts w:ascii="Cambria Math" w:eastAsiaTheme="minorEastAsia" w:hAnsi="Cambria Math"/>
                 </w:rPr>
-                <m:t>M</m:t>
-              </m:r>
-              <m:r>
-                <w:rPr>
-                  <w:rFonts w:ascii="Cambria Math" w:eastAsiaTheme="minorEastAsia" w:hAnsi="Cambria Math"/>
+                <m:t>g</m:t>
+              </m:r>
+            </m:sub>
+          </m:sSub>
+          <m:r>
+            <m:rPr>
+              <m:sty m:val="p"/>
+            </m:rPr>
+            <w:rPr>
+              <w:rFonts w:ascii="Cambria Math" w:eastAsiaTheme="minorEastAsia"/>
+            </w:rPr>
+            <m:t>=</m:t>
+          </m:r>
+          <m:sSub>
+            <m:sSubPr>
+              <m:ctrlPr>
+                <w:rPr>
+                  <w:rFonts w:ascii="Cambria Math" w:eastAsiaTheme="minorEastAsia" w:hAnsi="Cambria Math"/>
+                </w:rPr>
+              </m:ctrlPr>
+            </m:sSubPr>
+            <m:e>
+              <m:r>
+                <w:rPr>
+                  <w:rFonts w:ascii="Cambria Math" w:eastAsiaTheme="minorEastAsia" w:hAnsi="Cambria Math"/>
+                </w:rPr>
+                <m:t>A</m:t>
+              </m:r>
+            </m:e>
+            <m:sub>
+              <m:r>
+                <w:rPr>
+                  <w:rFonts w:ascii="Cambria Math" w:eastAsiaTheme="minorEastAsia" w:hAnsi="Cambria Math"/>
+                </w:rPr>
+                <m:t>pole</m:t>
+              </m:r>
+            </m:sub>
+          </m:sSub>
+          <m:r>
+            <m:rPr>
+              <m:sty m:val="p"/>
+            </m:rPr>
+            <w:rPr>
+              <w:rFonts w:ascii="Cambria Math" w:eastAsiaTheme="minorEastAsia"/>
+            </w:rPr>
+            <m:t>*</m:t>
+          </m:r>
+          <m:r>
+            <m:rPr>
+              <m:sty m:val="p"/>
+            </m:rPr>
+            <w:rPr>
+              <w:rFonts w:ascii="Cambria Math" w:eastAsiaTheme="minorEastAsia"/>
+            </w:rPr>
+            <m:t xml:space="preserve">0.8=  0.006283 </m:t>
+          </m:r>
+          <m:sSup>
+            <m:sSupPr>
+              <m:ctrlPr>
+                <w:rPr>
+                  <w:rFonts w:ascii="Cambria Math" w:eastAsiaTheme="minorEastAsia" w:hAnsi="Cambria Math"/>
+                  <w:vertAlign w:val="superscript"/>
+                </w:rPr>
+              </m:ctrlPr>
+            </m:sSupPr>
+            <m:e>
+              <m:r>
+                <w:rPr>
+                  <w:rFonts w:ascii="Cambria Math" w:eastAsiaTheme="minorEastAsia" w:hAnsi="Cambria Math"/>
+                  <w:vertAlign w:val="superscript"/>
+                </w:rPr>
+                <m:t>m</m:t>
+              </m:r>
+            </m:e>
+            <m:sup>
+              <m:r>
+                <w:rPr>
+                  <w:rFonts w:ascii="Cambria Math" w:eastAsiaTheme="minorEastAsia" w:hAnsi="Cambria Math"/>
+                  <w:vertAlign w:val="superscript"/>
                 </w:rPr>
                 <m:t>2</m:t>
+              </m:r>
+            </m:sup>
+          </m:sSup>
+        </m:oMath>
+      </m:oMathPara>
+    </w:p>
+    <w:p>
+      <w:r>
+        <w:tab/>
+        <w:t>Reluctances can be found as;</w:t>
+      </w:r>
+    </w:p>
+    <w:p>
+      <w:pPr>
+        <w:jc w:val="center"/>
+        <w:rPr>
+          <w:rFonts w:eastAsiaTheme="minorEastAsia"/>
+        </w:rPr>
+      </w:pPr>
+      <m:oMathPara>
+        <m:oMath>
+          <m:sSub>
+            <m:sSubPr>
+              <m:ctrlPr>
+                <w:rPr>
+                  <w:rFonts w:ascii="Cambria Math" w:eastAsiaTheme="minorEastAsia" w:hAnsi="Cambria Math"/>
+                </w:rPr>
+              </m:ctrlPr>
+            </m:sSubPr>
+            <m:e>
+              <m:r>
+                <w:rPr>
+                  <w:rFonts w:ascii="Cambria Math" w:eastAsiaTheme="minorEastAsia" w:hAnsi="Cambria Math"/>
+                </w:rPr>
+                <m:t>R</m:t>
+              </m:r>
+            </m:e>
+            <m:sub>
+              <m:r>
+                <w:rPr>
+                  <w:rFonts w:ascii="Cambria Math" w:eastAsiaTheme="minorEastAsia" w:hAnsi="Cambria Math"/>
+                </w:rPr>
+                <m:t>M1</m:t>
+              </m:r>
+            </m:sub>
+          </m:sSub>
+          <m:r>
+            <m:rPr>
+              <m:sty m:val="p"/>
+            </m:rPr>
+            <w:rPr>
+              <w:rFonts w:ascii="Cambria Math" w:eastAsiaTheme="minorEastAsia"/>
+            </w:rPr>
+            <m:t>=</m:t>
+          </m:r>
+          <m:sSub>
+            <m:sSubPr>
+              <m:ctrlPr>
+                <w:rPr>
+                  <w:rFonts w:ascii="Cambria Math" w:eastAsiaTheme="minorEastAsia" w:hAnsi="Cambria Math"/>
+                </w:rPr>
+              </m:ctrlPr>
+            </m:sSubPr>
+            <m:e>
+              <m:r>
+                <w:rPr>
+                  <w:rFonts w:ascii="Cambria Math" w:eastAsiaTheme="minorEastAsia" w:hAnsi="Cambria Math"/>
+                </w:rPr>
+                <m:t>R</m:t>
+              </m:r>
+            </m:e>
+            <m:sub>
+              <m:r>
+                <w:rPr>
+                  <w:rFonts w:ascii="Cambria Math" w:eastAsiaTheme="minorEastAsia" w:hAnsi="Cambria Math"/>
+                </w:rPr>
+                <m:t>M2</m:t>
               </m:r>
             </m:sub>
           </m:sSub>
@@ -999,7 +1000,7 @@
             <m:fPr>
               <m:ctrlPr>
                 <w:rPr>
-                  <w:rFonts w:ascii="Cambria Math" w:eastAsiaTheme="minorEastAsia"/>
+                  <w:rFonts w:ascii="Cambria Math" w:eastAsiaTheme="minorEastAsia" w:hAnsi="Cambria Math"/>
                 </w:rPr>
               </m:ctrlPr>
             </m:fPr>
@@ -1135,25 +1136,7 @@
             <w:rPr>
               <w:rFonts w:ascii="Cambria Math" w:eastAsiaTheme="minorEastAsia"/>
             </w:rPr>
-            <m:t>=</m:t>
-          </m:r>
-          <m:r>
-            <m:rPr>
-              <m:sty m:val="p"/>
-            </m:rPr>
-            <w:rPr>
-              <w:rFonts w:ascii="Cambria Math" w:eastAsiaTheme="minorEastAsia"/>
-            </w:rPr>
-            <m:t>482495</m:t>
-          </m:r>
-          <m:r>
-            <m:rPr>
-              <m:sty m:val="p"/>
-            </m:rPr>
-            <w:rPr>
-              <w:rFonts w:ascii="Cambria Math" w:eastAsiaTheme="minorEastAsia"/>
-            </w:rPr>
-            <m:t xml:space="preserve">  </m:t>
+            <m:t xml:space="preserve">=482495  </m:t>
           </m:r>
         </m:oMath>
       </m:oMathPara>
@@ -1188,13 +1171,7 @@
                 <w:rPr>
                   <w:rFonts w:ascii="Cambria Math" w:eastAsiaTheme="minorEastAsia" w:hAnsi="Cambria Math"/>
                 </w:rPr>
-                <m:t>air</m:t>
-              </m:r>
-              <m:r>
-                <w:rPr>
-                  <w:rFonts w:ascii="Cambria Math" w:eastAsiaTheme="minorEastAsia" w:hAnsi="Cambria Math"/>
-                </w:rPr>
-                <m:t>1</m:t>
+                <m:t>air1</m:t>
               </m:r>
             </m:sub>
           </m:sSub>
@@ -1228,13 +1205,7 @@
                 <w:rPr>
                   <w:rFonts w:ascii="Cambria Math" w:eastAsiaTheme="minorEastAsia" w:hAnsi="Cambria Math"/>
                 </w:rPr>
-                <m:t>air</m:t>
-              </m:r>
-              <m:r>
-                <w:rPr>
-                  <w:rFonts w:ascii="Cambria Math" w:eastAsiaTheme="minorEastAsia" w:hAnsi="Cambria Math"/>
-                </w:rPr>
-                <m:t>2</m:t>
+                <m:t>air2</m:t>
               </m:r>
             </m:sub>
           </m:sSub>
@@ -1251,7 +1222,7 @@
             <m:fPr>
               <m:ctrlPr>
                 <w:rPr>
-                  <w:rFonts w:ascii="Cambria Math" w:eastAsiaTheme="minorEastAsia"/>
+                  <w:rFonts w:ascii="Cambria Math" w:eastAsiaTheme="minorEastAsia" w:hAnsi="Cambria Math"/>
                 </w:rPr>
               </m:ctrlPr>
             </m:fPr>
@@ -1355,25 +1326,7 @@
             <w:rPr>
               <w:rFonts w:ascii="Cambria Math" w:eastAsiaTheme="minorEastAsia"/>
             </w:rPr>
-            <m:t xml:space="preserve">= </m:t>
-          </m:r>
-          <m:r>
-            <m:rPr>
-              <m:sty m:val="p"/>
-            </m:rPr>
-            <w:rPr>
-              <w:rFonts w:ascii="Cambria Math" w:eastAsiaTheme="minorEastAsia"/>
-            </w:rPr>
-            <m:t>126658</m:t>
-          </m:r>
-          <m:r>
-            <m:rPr>
-              <m:sty m:val="p"/>
-            </m:rPr>
-            <w:rPr>
-              <w:rFonts w:ascii="Cambria Math" w:eastAsiaTheme="minorEastAsia"/>
-            </w:rPr>
-            <m:t xml:space="preserve"> </m:t>
+            <m:t xml:space="preserve">= 126658 </m:t>
           </m:r>
         </m:oMath>
       </m:oMathPara>
@@ -1465,7 +1418,7 @@
             <m:sSubPr>
               <m:ctrlPr>
                 <w:rPr>
-                  <w:rFonts w:ascii="Cambria Math" w:eastAsiaTheme="minorEastAsia"/>
+                  <w:rFonts w:ascii="Cambria Math" w:eastAsiaTheme="minorEastAsia" w:hAnsi="Cambria Math"/>
                 </w:rPr>
               </m:ctrlPr>
             </m:sSubPr>
@@ -1561,25 +1514,7 @@
             <w:rPr>
               <w:rFonts w:ascii="Cambria Math" w:eastAsiaTheme="minorEastAsia"/>
             </w:rPr>
-            <m:t>=</m:t>
-          </m:r>
-          <m:r>
-            <m:rPr>
-              <m:sty m:val="p"/>
-            </m:rPr>
-            <w:rPr>
-              <w:rFonts w:ascii="Cambria Math" w:eastAsiaTheme="minorEastAsia"/>
-            </w:rPr>
-            <m:t>3880</m:t>
-          </m:r>
-          <m:r>
-            <m:rPr>
-              <m:sty m:val="p"/>
-            </m:rPr>
-            <w:rPr>
-              <w:rFonts w:ascii="Cambria Math" w:eastAsiaTheme="minorEastAsia"/>
-            </w:rPr>
-            <m:t xml:space="preserve"> </m:t>
+            <m:t xml:space="preserve">=3880 </m:t>
           </m:r>
         </m:oMath>
       </m:oMathPara>
@@ -1631,16 +1566,7 @@
             <w:rPr>
               <w:rFonts w:ascii="Cambria Math" w:eastAsiaTheme="minorEastAsia"/>
             </w:rPr>
-            <m:t>=</m:t>
-          </m:r>
-          <m:r>
-            <m:rPr>
-              <m:sty m:val="p"/>
-            </m:rPr>
-            <w:rPr>
-              <w:rFonts w:ascii="Cambria Math" w:eastAsiaTheme="minorEastAsia"/>
-            </w:rPr>
-            <m:t>2</m:t>
+            <m:t>=2</m:t>
           </m:r>
           <m:r>
             <m:rPr>
@@ -1655,7 +1581,7 @@
             <m:fPr>
               <m:ctrlPr>
                 <w:rPr>
-                  <w:rFonts w:ascii="Cambria Math" w:eastAsiaTheme="minorEastAsia"/>
+                  <w:rFonts w:ascii="Cambria Math" w:eastAsiaTheme="minorEastAsia" w:hAnsi="Cambria Math"/>
                 </w:rPr>
               </m:ctrlPr>
             </m:fPr>
@@ -1807,28 +1733,366 @@
             <w:rPr>
               <w:rFonts w:ascii="Cambria Math" w:eastAsiaTheme="minorEastAsia"/>
             </w:rPr>
-            <m:t>=</m:t>
-          </m:r>
-          <m:r>
-            <m:rPr>
-              <m:sty m:val="p"/>
-            </m:rPr>
-            <w:rPr>
-              <w:rFonts w:ascii="Cambria Math" w:eastAsiaTheme="minorEastAsia"/>
-            </w:rPr>
-            <m:t>1,014</m:t>
-          </m:r>
-          <m:r>
-            <m:rPr>
-              <m:sty m:val="p"/>
-            </m:rPr>
-            <w:rPr>
-              <w:rFonts w:ascii="Cambria Math" w:eastAsiaTheme="minorEastAsia"/>
-            </w:rPr>
-            <m:t xml:space="preserve">  </m:t>
+            <m:t xml:space="preserve">=1,014  </m:t>
           </m:r>
         </m:oMath>
       </m:oMathPara>
+    </w:p>
+    <w:p>
+      <w:pPr>
+        <w:rPr>
+          <w:rFonts w:eastAsiaTheme="minorEastAsia"/>
+        </w:rPr>
+      </w:pPr>
+      <w:r>
+        <w:rPr>
+          <w:rFonts w:eastAsiaTheme="minorEastAsia"/>
+        </w:rPr>
+        <w:tab/>
+        <w:t xml:space="preserve">By using magnet normal curve, operating point of the magnet can be calculated by load line as seen in Figure 3. </w:t>
+      </w:r>
+      <w:proofErr w:type="spellStart"/>
+      <w:r>
+        <w:rPr>
+          <w:rFonts w:eastAsiaTheme="minorEastAsia"/>
+        </w:rPr>
+        <w:t>H</w:t>
+      </w:r>
+      <w:r>
+        <w:rPr>
+          <w:rFonts w:eastAsiaTheme="minorEastAsia"/>
+          <w:vertAlign w:val="subscript"/>
+        </w:rPr>
+        <w:t>m</w:t>
+      </w:r>
+      <w:proofErr w:type="spellEnd"/>
+      <w:r>
+        <w:rPr>
+          <w:rFonts w:eastAsiaTheme="minorEastAsia"/>
+        </w:rPr>
+        <w:t xml:space="preserve"> of the magnet is found as -198.5 kA/m.</w:t>
+      </w:r>
+    </w:p>
+    <w:p>
+      <w:pPr>
+        <w:keepNext/>
+        <w:jc w:val="center"/>
+      </w:pPr>
+      <w:r>
+        <w:rPr>
+          <w:noProof/>
+          <w:lang w:val="tr-TR" w:eastAsia="tr-TR"/>
+        </w:rPr>
+        <w:drawing>
+          <wp:inline distT="0" distB="0" distL="0" distR="0" wp14:anchorId="5CF26715" wp14:editId="5A6986A4">
+            <wp:extent cx="4132433" cy="3133725"/>
+            <wp:effectExtent l="0" t="0" r="1905" b="0"/>
+            <wp:docPr id="3" name="Resim 3" descr="C:\Users\St\Desktop\Project3\q1\Untitled Diagram (1).png"/>
+            <wp:cNvGraphicFramePr>
+              <a:graphicFrameLocks xmlns:a="http://schemas.openxmlformats.org/drawingml/2006/main" noChangeAspect="1"/>
+            </wp:cNvGraphicFramePr>
+            <a:graphic xmlns:a="http://schemas.openxmlformats.org/drawingml/2006/main">
+              <a:graphicData uri="http://schemas.openxmlformats.org/drawingml/2006/picture">
+                <pic:pic xmlns:pic="http://schemas.openxmlformats.org/drawingml/2006/picture">
+                  <pic:nvPicPr>
+                    <pic:cNvPr id="0" name="Picture 1" descr="C:\Users\St\Desktop\Project3\q1\Untitled Diagram (1).png"/>
+                    <pic:cNvPicPr>
+                      <a:picLocks noChangeAspect="1" noChangeArrowheads="1"/>
+                    </pic:cNvPicPr>
+                  </pic:nvPicPr>
+                  <pic:blipFill>
+                    <a:blip r:embed="rId9">
+                      <a:extLst>
+                        <a:ext uri="{28A0092B-C50C-407E-A947-70E740481C1C}">
+                          <a14:useLocalDpi xmlns:a14="http://schemas.microsoft.com/office/drawing/2010/main" val="0"/>
+                        </a:ext>
+                      </a:extLst>
+                    </a:blip>
+                    <a:srcRect/>
+                    <a:stretch>
+                      <a:fillRect/>
+                    </a:stretch>
+                  </pic:blipFill>
+                  <pic:spPr bwMode="auto">
+                    <a:xfrm>
+                      <a:off x="0" y="0"/>
+                      <a:ext cx="4131067" cy="3132689"/>
+                    </a:xfrm>
+                    <a:prstGeom prst="rect">
+                      <a:avLst/>
+                    </a:prstGeom>
+                    <a:noFill/>
+                    <a:ln>
+                      <a:noFill/>
+                    </a:ln>
+                  </pic:spPr>
+                </pic:pic>
+              </a:graphicData>
+            </a:graphic>
+          </wp:inline>
+        </w:drawing>
+      </w:r>
+    </w:p>
+    <w:p>
+      <w:pPr>
+        <w:pStyle w:val="ResimYazs"/>
+        <w:jc w:val="center"/>
+      </w:pPr>
+      <w:r>
+        <w:t xml:space="preserve">Figure </w:t>
+      </w:r>
+      <w:r>
+        <w:fldChar w:fldCharType="begin"/>
+      </w:r>
+      <w:r>
+        <w:instrText xml:space="preserve"> SEQ Figure \* ARABIC </w:instrText>
+      </w:r>
+      <w:r>
+        <w:fldChar w:fldCharType="separate"/>
+      </w:r>
+      <w:r>
+        <w:rPr>
+          <w:noProof/>
+        </w:rPr>
+        <w:t>3</w:t>
+      </w:r>
+      <w:r>
+        <w:fldChar w:fldCharType="end"/>
+      </w:r>
+      <w:r>
+        <w:t>: Normal line and load line of the magnet</w:t>
+      </w:r>
+    </w:p>
+    <w:p>
+      <w:pPr>
+        <w:pStyle w:val="Balk2"/>
+      </w:pPr>
+      <w:r>
+        <w:t>Part b</w:t>
+      </w:r>
+      <w:r>
+        <w:t>)</w:t>
+      </w:r>
+    </w:p>
+    <w:p>
+      <w:r>
+        <w:tab/>
+        <w:t>Magnetic loading of the machine can be calculated as;</w:t>
+      </w:r>
+    </w:p>
+    <w:p>
+      <m:oMathPara>
+        <m:oMath>
+          <m:acc>
+            <m:accPr>
+              <m:chr m:val="̅"/>
+              <m:ctrlPr>
+                <w:rPr>
+                  <w:rFonts w:ascii="Cambria Math" w:eastAsiaTheme="minorEastAsia" w:hAnsi="Cambria Math"/>
+                  <w:i/>
+                </w:rPr>
+              </m:ctrlPr>
+            </m:accPr>
+            <m:e>
+              <m:r>
+                <w:rPr>
+                  <w:rFonts w:ascii="Cambria Math" w:eastAsiaTheme="minorEastAsia" w:hAnsi="Cambria Math"/>
+                </w:rPr>
+                <m:t>B</m:t>
+              </m:r>
+            </m:e>
+          </m:acc>
+          <m:r>
+            <w:rPr>
+              <w:rFonts w:ascii="Cambria Math" w:eastAsiaTheme="minorEastAsia" w:hAnsi="Cambria Math"/>
+            </w:rPr>
+            <m:t>=</m:t>
+          </m:r>
+          <m:f>
+            <m:fPr>
+              <m:ctrlPr>
+                <w:rPr>
+                  <w:rFonts w:ascii="Cambria Math" w:eastAsiaTheme="minorEastAsia" w:hAnsi="Cambria Math"/>
+                  <w:i/>
+                </w:rPr>
+              </m:ctrlPr>
+            </m:fPr>
+            <m:num>
+              <m:sSub>
+                <m:sSubPr>
+                  <m:ctrlPr>
+                    <w:rPr>
+                      <w:rFonts w:ascii="Cambria Math" w:eastAsiaTheme="minorEastAsia" w:hAnsi="Cambria Math"/>
+                      <w:i/>
+                    </w:rPr>
+                  </m:ctrlPr>
+                </m:sSubPr>
+                <m:e>
+                  <m:r>
+                    <w:rPr>
+                      <w:rFonts w:ascii="Cambria Math" w:eastAsiaTheme="minorEastAsia" w:hAnsi="Cambria Math"/>
+                    </w:rPr>
+                    <m:t>p*</m:t>
+                  </m:r>
+                  <m:r>
+                    <w:rPr>
+                      <w:rFonts w:ascii="Cambria Math" w:eastAsiaTheme="minorEastAsia" w:hAnsi="Cambria Math"/>
+                    </w:rPr>
+                    <m:t>B</m:t>
+                  </m:r>
+                </m:e>
+                <m:sub>
+                  <m:r>
+                    <w:rPr>
+                      <w:rFonts w:ascii="Cambria Math" w:eastAsiaTheme="minorEastAsia" w:hAnsi="Cambria Math"/>
+                    </w:rPr>
+                    <m:t>m</m:t>
+                  </m:r>
+                </m:sub>
+              </m:sSub>
+              <m:r>
+                <w:rPr>
+                  <w:rFonts w:ascii="Cambria Math" w:eastAsiaTheme="minorEastAsia" w:hAnsi="Cambria Math"/>
+                </w:rPr>
+                <m:t>*</m:t>
+              </m:r>
+              <m:sSub>
+                <m:sSubPr>
+                  <m:ctrlPr>
+                    <w:rPr>
+                      <w:rFonts w:ascii="Cambria Math" w:eastAsiaTheme="minorEastAsia" w:hAnsi="Cambria Math"/>
+                      <w:i/>
+                    </w:rPr>
+                  </m:ctrlPr>
+                </m:sSubPr>
+                <m:e>
+                  <m:r>
+                    <w:rPr>
+                      <w:rFonts w:ascii="Cambria Math" w:eastAsiaTheme="minorEastAsia" w:hAnsi="Cambria Math"/>
+                    </w:rPr>
+                    <m:t>A</m:t>
+                  </m:r>
+                </m:e>
+                <m:sub>
+                  <m:r>
+                    <w:rPr>
+                      <w:rFonts w:ascii="Cambria Math" w:eastAsiaTheme="minorEastAsia" w:hAnsi="Cambria Math"/>
+                    </w:rPr>
+                    <m:t>m</m:t>
+                  </m:r>
+                  <m:r>
+                    <w:rPr>
+                      <w:rFonts w:ascii="Cambria Math" w:eastAsiaTheme="minorEastAsia" w:hAnsi="Cambria Math"/>
+                    </w:rPr>
+                    <m:t>agnet</m:t>
+                  </m:r>
+                </m:sub>
+              </m:sSub>
+            </m:num>
+            <m:den>
+              <m:r>
+                <w:rPr>
+                  <w:rFonts w:ascii="Cambria Math" w:eastAsiaTheme="minorEastAsia" w:hAnsi="Cambria Math"/>
+                </w:rPr>
+                <m:t>π</m:t>
+              </m:r>
+              <m:r>
+                <w:rPr>
+                  <w:rFonts w:ascii="Cambria Math" w:eastAsiaTheme="minorEastAsia" w:hAnsi="Cambria Math" w:cs="Cambria Math"/>
+                </w:rPr>
+                <m:t>*</m:t>
+              </m:r>
+              <m:sSub>
+                <m:sSubPr>
+                  <m:ctrlPr>
+                    <w:rPr>
+                      <w:rFonts w:ascii="Cambria Math" w:eastAsiaTheme="minorEastAsia" w:hAnsi="Cambria Math"/>
+                      <w:i/>
+                    </w:rPr>
+                  </m:ctrlPr>
+                </m:sSubPr>
+                <m:e>
+                  <m:r>
+                    <w:rPr>
+                      <w:rFonts w:ascii="Cambria Math" w:eastAsiaTheme="minorEastAsia" w:hAnsi="Cambria Math"/>
+                    </w:rPr>
+                    <m:t>D</m:t>
+                  </m:r>
+                </m:e>
+                <m:sub>
+                  <m:r>
+                    <w:rPr>
+                      <w:rFonts w:ascii="Cambria Math" w:eastAsiaTheme="minorEastAsia" w:hAnsi="Cambria Math"/>
+                    </w:rPr>
+                    <m:t>i</m:t>
+                  </m:r>
+                </m:sub>
+              </m:sSub>
+              <m:r>
+                <w:rPr>
+                  <w:rFonts w:ascii="Cambria Math" w:eastAsiaTheme="minorEastAsia" w:hAnsi="Cambria Math"/>
+                </w:rPr>
+                <m:t>*L</m:t>
+              </m:r>
+            </m:den>
+          </m:f>
+          <m:r>
+            <w:rPr>
+              <w:rFonts w:ascii="Cambria Math" w:eastAsiaTheme="minorEastAsia" w:hAnsi="Cambria Math"/>
+            </w:rPr>
+            <m:t>=</m:t>
+          </m:r>
+          <m:f>
+            <m:fPr>
+              <m:ctrlPr>
+                <w:rPr>
+                  <w:rFonts w:ascii="Cambria Math" w:eastAsiaTheme="minorEastAsia" w:hAnsi="Cambria Math"/>
+                  <w:i/>
+                </w:rPr>
+              </m:ctrlPr>
+            </m:fPr>
+            <m:num>
+              <m:r>
+                <w:rPr>
+                  <w:rFonts w:ascii="Cambria Math" w:eastAsiaTheme="minorEastAsia" w:hAnsi="Cambria Math"/>
+                </w:rPr>
+                <m:t>4*1,014*0,006283</m:t>
+              </m:r>
+            </m:num>
+            <m:den>
+              <m:r>
+                <w:rPr>
+                  <w:rFonts w:ascii="Cambria Math" w:eastAsiaTheme="minorEastAsia" w:hAnsi="Cambria Math"/>
+                </w:rPr>
+                <m:t>π</m:t>
+              </m:r>
+              <m:r>
+                <w:rPr>
+                  <w:rFonts w:ascii="Cambria Math" w:eastAsiaTheme="minorEastAsia" w:hAnsi="Cambria Math"/>
+                </w:rPr>
+                <m:t>*0,1*0,1</m:t>
+              </m:r>
+            </m:den>
+          </m:f>
+          <m:r>
+            <w:rPr>
+              <w:rFonts w:ascii="Cambria Math" w:eastAsiaTheme="minorEastAsia" w:hAnsi="Cambria Math"/>
+            </w:rPr>
+            <m:t>=0,8112 Tesla</m:t>
+          </m:r>
+        </m:oMath>
+      </m:oMathPara>
+    </w:p>
+    <w:p>
+      <w:pPr>
+        <w:pStyle w:val="Balk2"/>
+      </w:pPr>
+      <w:r>
+        <w:t>Part c</w:t>
+      </w:r>
+      <w:r>
+        <w:t>)</w:t>
+      </w:r>
     </w:p>
     <w:p>
       <w:bookmarkStart w:id="0" w:name="_GoBack"/>
@@ -2366,6 +2630,7 @@
   <w:style w:type="character" w:default="1" w:styleId="VarsaylanParagrafYazTipi">
     <w:name w:val="Default Paragraph Font"/>
     <w:uiPriority w:val="1"/>
+    <w:semiHidden/>
     <w:unhideWhenUsed/>
   </w:style>
   <w:style w:type="table" w:default="1" w:styleId="NormalTablo">
@@ -2697,6 +2962,7 @@
   <w:style w:type="character" w:default="1" w:styleId="VarsaylanParagrafYazTipi">
     <w:name w:val="Default Paragraph Font"/>
     <w:uiPriority w:val="1"/>
+    <w:semiHidden/>
     <w:unhideWhenUsed/>
   </w:style>
   <w:style w:type="table" w:default="1" w:styleId="NormalTablo">
@@ -3105,7 +3371,7 @@
 </file>
 
 <file path=customXml/itemProps1.xml><?xml version="1.0" encoding="utf-8"?>
-<ds:datastoreItem xmlns:ds="http://schemas.openxmlformats.org/officeDocument/2006/customXml" ds:itemID="{3753B6C8-6C33-4997-B79F-FCD357BB3493}">
+<ds:datastoreItem xmlns:ds="http://schemas.openxmlformats.org/officeDocument/2006/customXml" ds:itemID="{7D24CB51-B5D0-4DC1-AE6B-9A47C6BA2C8C}">
   <ds:schemaRefs>
     <ds:schemaRef ds:uri="http://schemas.openxmlformats.org/officeDocument/2006/bibliography"/>
   </ds:schemaRefs>

</xml_diff>

<commit_message>
Answers for Q2 are added
</commit_message>
<xml_diff>
--- a/Project_3/Report.docx
+++ b/Project_3/Report.docx
@@ -1868,10 +1868,7 @@
         <w:pStyle w:val="Balk2"/>
       </w:pPr>
       <w:r>
-        <w:t>Part b</w:t>
-      </w:r>
-      <w:r>
-        <w:t>)</w:t>
+        <w:t>Part b)</w:t>
       </w:r>
     </w:p>
     <w:p>
@@ -1932,13 +1929,7 @@
                     <w:rPr>
                       <w:rFonts w:ascii="Cambria Math" w:eastAsiaTheme="minorEastAsia" w:hAnsi="Cambria Math"/>
                     </w:rPr>
-                    <m:t>p*</m:t>
-                  </m:r>
-                  <m:r>
-                    <w:rPr>
-                      <w:rFonts w:ascii="Cambria Math" w:eastAsiaTheme="minorEastAsia" w:hAnsi="Cambria Math"/>
-                    </w:rPr>
-                    <m:t>B</m:t>
+                    <m:t>p*B</m:t>
                   </m:r>
                 </m:e>
                 <m:sub>
@@ -1978,13 +1969,7 @@
                     <w:rPr>
                       <w:rFonts w:ascii="Cambria Math" w:eastAsiaTheme="minorEastAsia" w:hAnsi="Cambria Math"/>
                     </w:rPr>
-                    <m:t>m</m:t>
-                  </m:r>
-                  <m:r>
-                    <w:rPr>
-                      <w:rFonts w:ascii="Cambria Math" w:eastAsiaTheme="minorEastAsia" w:hAnsi="Cambria Math"/>
-                    </w:rPr>
-                    <m:t>agnet</m:t>
+                    <m:t>magnet</m:t>
                   </m:r>
                 </m:sub>
               </m:sSub>
@@ -2064,13 +2049,7 @@
                 <w:rPr>
                   <w:rFonts w:ascii="Cambria Math" w:eastAsiaTheme="minorEastAsia" w:hAnsi="Cambria Math"/>
                 </w:rPr>
-                <m:t>π</m:t>
-              </m:r>
-              <m:r>
-                <w:rPr>
-                  <w:rFonts w:ascii="Cambria Math" w:eastAsiaTheme="minorEastAsia" w:hAnsi="Cambria Math"/>
-                </w:rPr>
-                <m:t>*0,1*0,1</m:t>
+                <m:t>π*0,1*0,1</m:t>
               </m:r>
             </m:den>
           </m:f>
@@ -2088,11 +2067,2109 @@
         <w:pStyle w:val="Balk2"/>
       </w:pPr>
       <w:r>
+        <w:t>Part c)</w:t>
+      </w:r>
+    </w:p>
+    <w:p/>
+    <w:p>
+      <w:pPr>
+        <w:pStyle w:val="Balk1"/>
+      </w:pPr>
+      <w:r>
+        <w:t>Q2- Electrical Loading &amp; Machine Sizing</w:t>
+      </w:r>
+    </w:p>
+    <w:p>
+      <w:r>
+        <w:tab/>
+        <w:t>In this part, electrical loading of the machine is investigated by determining slot numbers, types, current densities etc. Also force and power of the machine is found.</w:t>
+      </w:r>
+    </w:p>
+    <w:p>
+      <w:pPr>
+        <w:pStyle w:val="Balk2"/>
+      </w:pPr>
+      <w:r>
+        <w:t>Part a)</w:t>
+      </w:r>
+    </w:p>
+    <w:p>
+      <w:r>
+        <w:t xml:space="preserve"> </w:t>
+      </w:r>
+      <w:r>
+        <w:tab/>
+      </w:r>
+      <w:r>
+        <w:t>Slots per pole per phase are chosen as 2 for this design which gives 24 slots for the machine. By choosing 24 slots, MM</w:t>
+      </w:r>
+      <w:r>
+        <w:t xml:space="preserve">F harmonics may not be critical. Construction of the machine may not be difficult because machine can be thought as small respectively. So, it seems that number of slots are chosen is reasonable. </w:t>
+      </w:r>
+      <w:r>
+        <w:t xml:space="preserve">One of the stator </w:t>
+      </w:r>
+      <w:proofErr w:type="gramStart"/>
+      <w:r>
+        <w:t>tooth’s</w:t>
+      </w:r>
+      <w:proofErr w:type="gramEnd"/>
+      <w:r>
+        <w:t xml:space="preserve"> and slots thickness can be calculated as;</w:t>
+      </w:r>
+    </w:p>
+    <w:p>
+      <w:pPr>
+        <w:rPr>
+          <w:rFonts w:eastAsiaTheme="minorEastAsia"/>
+        </w:rPr>
+      </w:pPr>
+      <m:oMathPara>
+        <m:oMath>
+          <m:sSub>
+            <m:sSubPr>
+              <m:ctrlPr>
+                <w:rPr>
+                  <w:rFonts w:ascii="Cambria Math" w:hAnsi="Cambria Math"/>
+                  <w:i/>
+                </w:rPr>
+              </m:ctrlPr>
+            </m:sSubPr>
+            <m:e>
+              <m:r>
+                <w:rPr>
+                  <w:rFonts w:ascii="Cambria Math" w:hAnsi="Cambria Math"/>
+                </w:rPr>
+                <m:t>τ</m:t>
+              </m:r>
+            </m:e>
+            <m:sub>
+              <m:r>
+                <w:rPr>
+                  <w:rFonts w:ascii="Cambria Math" w:hAnsi="Cambria Math"/>
+                </w:rPr>
+                <m:t>teeth_and_slot</m:t>
+              </m:r>
+            </m:sub>
+          </m:sSub>
+          <m:r>
+            <w:rPr>
+              <w:rFonts w:ascii="Cambria Math" w:hAnsi="Cambria Math"/>
+            </w:rPr>
+            <m:t xml:space="preserve">= </m:t>
+          </m:r>
+          <m:f>
+            <m:fPr>
+              <m:ctrlPr>
+                <w:rPr>
+                  <w:rFonts w:ascii="Cambria Math" w:hAnsi="Cambria Math"/>
+                  <w:i/>
+                </w:rPr>
+              </m:ctrlPr>
+            </m:fPr>
+            <m:num>
+              <m:r>
+                <w:rPr>
+                  <w:rFonts w:ascii="Cambria Math" w:hAnsi="Cambria Math"/>
+                </w:rPr>
+                <m:t>π*</m:t>
+              </m:r>
+              <m:sSub>
+                <m:sSubPr>
+                  <m:ctrlPr>
+                    <w:rPr>
+                      <w:rFonts w:ascii="Cambria Math" w:hAnsi="Cambria Math"/>
+                      <w:i/>
+                    </w:rPr>
+                  </m:ctrlPr>
+                </m:sSubPr>
+                <m:e>
+                  <m:r>
+                    <w:rPr>
+                      <w:rFonts w:ascii="Cambria Math" w:hAnsi="Cambria Math"/>
+                    </w:rPr>
+                    <m:t>D</m:t>
+                  </m:r>
+                </m:e>
+                <m:sub>
+                  <m:r>
+                    <w:rPr>
+                      <w:rFonts w:ascii="Cambria Math" w:hAnsi="Cambria Math"/>
+                    </w:rPr>
+                    <m:t>stator</m:t>
+                  </m:r>
+                </m:sub>
+              </m:sSub>
+            </m:num>
+            <m:den>
+              <m:r>
+                <w:rPr>
+                  <w:rFonts w:ascii="Cambria Math" w:hAnsi="Cambria Math"/>
+                </w:rPr>
+                <m:t>Q</m:t>
+              </m:r>
+            </m:den>
+          </m:f>
+          <m:r>
+            <w:rPr>
+              <w:rFonts w:ascii="Cambria Math" w:eastAsiaTheme="minorEastAsia" w:hAnsi="Cambria Math"/>
+            </w:rPr>
+            <m:t>= 14,4 mm</m:t>
+          </m:r>
+        </m:oMath>
+      </m:oMathPara>
+    </w:p>
+    <w:p>
+      <w:pPr>
+        <w:rPr>
+          <w:rFonts w:eastAsiaTheme="minorEastAsia"/>
+        </w:rPr>
+      </w:pPr>
+      <w:r>
+        <w:rPr>
+          <w:rFonts w:eastAsiaTheme="minorEastAsia"/>
+        </w:rPr>
+        <w:lastRenderedPageBreak/>
+        <w:t xml:space="preserve">Note that this value is total </w:t>
+      </w:r>
+      <w:proofErr w:type="spellStart"/>
+      <w:r>
+        <w:rPr>
+          <w:rFonts w:eastAsiaTheme="minorEastAsia"/>
+        </w:rPr>
+        <w:t>total</w:t>
+      </w:r>
+      <w:proofErr w:type="spellEnd"/>
+      <w:r>
+        <w:rPr>
+          <w:rFonts w:eastAsiaTheme="minorEastAsia"/>
+        </w:rPr>
+        <w:t xml:space="preserve"> tooth and slot thickness. It is assumed that tooth and slot thickness are equal and slot thickness is found to be;</w:t>
+      </w:r>
+    </w:p>
+    <w:p>
+      <w:pPr>
+        <w:rPr>
+          <w:rFonts w:eastAsiaTheme="minorEastAsia"/>
+        </w:rPr>
+      </w:pPr>
+      <m:oMathPara>
+        <m:oMath>
+          <m:sSub>
+            <m:sSubPr>
+              <m:ctrlPr>
+                <w:rPr>
+                  <w:rFonts w:ascii="Cambria Math" w:hAnsi="Cambria Math"/>
+                  <w:i/>
+                </w:rPr>
+              </m:ctrlPr>
+            </m:sSubPr>
+            <m:e>
+              <m:r>
+                <w:rPr>
+                  <w:rFonts w:ascii="Cambria Math" w:hAnsi="Cambria Math"/>
+                </w:rPr>
+                <m:t>τ</m:t>
+              </m:r>
+            </m:e>
+            <m:sub>
+              <m:r>
+                <w:rPr>
+                  <w:rFonts w:ascii="Cambria Math" w:hAnsi="Cambria Math"/>
+                </w:rPr>
+                <m:t>slot</m:t>
+              </m:r>
+            </m:sub>
+          </m:sSub>
+          <m:r>
+            <w:rPr>
+              <w:rFonts w:ascii="Cambria Math" w:eastAsiaTheme="minorEastAsia" w:hAnsi="Cambria Math"/>
+            </w:rPr>
+            <m:t>=7,2 mm</m:t>
+          </m:r>
+        </m:oMath>
+      </m:oMathPara>
+    </w:p>
+    <w:p>
+      <w:pPr>
+        <w:pStyle w:val="Balk2"/>
+      </w:pPr>
+      <w:r>
+        <w:t>Part b</w:t>
+      </w:r>
+      <w:r>
+        <w:t>)</w:t>
+      </w:r>
+    </w:p>
+    <w:p>
+      <w:r>
+        <w:tab/>
+        <w:t xml:space="preserve">It is given that coil current is 2.5 </w:t>
+      </w:r>
+      <w:proofErr w:type="gramStart"/>
+      <w:r>
+        <w:t>A and</w:t>
+      </w:r>
+      <w:proofErr w:type="gramEnd"/>
+      <w:r>
+        <w:t xml:space="preserve"> maximum current density is 5 A/mm</w:t>
+      </w:r>
+      <w:r>
+        <w:rPr>
+          <w:vertAlign w:val="superscript"/>
+        </w:rPr>
+        <w:t>2</w:t>
+      </w:r>
+      <w:r>
+        <w:t xml:space="preserve">. Also maximum fill factor should be 0.6. </w:t>
+      </w:r>
+      <w:r>
+        <w:t>In order to not to exceed maximum current density, minimum a</w:t>
+      </w:r>
+      <w:r>
+        <w:t>rea of the wire can be calculated as;</w:t>
+      </w:r>
+    </w:p>
+    <w:p>
+      <m:oMathPara>
+        <m:oMath>
+          <m:sSub>
+            <m:sSubPr>
+              <m:ctrlPr>
+                <w:rPr>
+                  <w:rFonts w:ascii="Cambria Math" w:hAnsi="Cambria Math"/>
+                  <w:i/>
+                </w:rPr>
+              </m:ctrlPr>
+            </m:sSubPr>
+            <m:e>
+              <m:r>
+                <w:rPr>
+                  <w:rFonts w:ascii="Cambria Math" w:hAnsi="Cambria Math"/>
+                </w:rPr>
+                <m:t>A</m:t>
+              </m:r>
+            </m:e>
+            <m:sub>
+              <m:r>
+                <w:rPr>
+                  <w:rFonts w:ascii="Cambria Math" w:hAnsi="Cambria Math"/>
+                </w:rPr>
+                <m:t>wire</m:t>
+              </m:r>
+            </m:sub>
+          </m:sSub>
+          <m:r>
+            <w:rPr>
+              <w:rFonts w:ascii="Cambria Math" w:hAnsi="Cambria Math"/>
+            </w:rPr>
+            <m:t>=</m:t>
+          </m:r>
+          <m:f>
+            <m:fPr>
+              <m:ctrlPr>
+                <w:rPr>
+                  <w:rFonts w:ascii="Cambria Math" w:hAnsi="Cambria Math"/>
+                  <w:i/>
+                </w:rPr>
+              </m:ctrlPr>
+            </m:fPr>
+            <m:num>
+              <m:r>
+                <w:rPr>
+                  <w:rFonts w:ascii="Cambria Math" w:hAnsi="Cambria Math"/>
+                </w:rPr>
+                <m:t>I</m:t>
+              </m:r>
+            </m:num>
+            <m:den>
+              <m:r>
+                <w:rPr>
+                  <w:rFonts w:ascii="Cambria Math" w:hAnsi="Cambria Math"/>
+                </w:rPr>
+                <m:t>J</m:t>
+              </m:r>
+            </m:den>
+          </m:f>
+          <m:r>
+            <w:rPr>
+              <w:rFonts w:ascii="Cambria Math" w:hAnsi="Cambria Math"/>
+            </w:rPr>
+            <m:t>=</m:t>
+          </m:r>
+          <m:f>
+            <m:fPr>
+              <m:ctrlPr>
+                <w:rPr>
+                  <w:rFonts w:ascii="Cambria Math" w:hAnsi="Cambria Math"/>
+                  <w:i/>
+                </w:rPr>
+              </m:ctrlPr>
+            </m:fPr>
+            <m:num>
+              <m:r>
+                <w:rPr>
+                  <w:rFonts w:ascii="Cambria Math" w:hAnsi="Cambria Math"/>
+                </w:rPr>
+                <m:t>2.5</m:t>
+              </m:r>
+            </m:num>
+            <m:den>
+              <m:r>
+                <w:rPr>
+                  <w:rFonts w:ascii="Cambria Math" w:hAnsi="Cambria Math"/>
+                </w:rPr>
+                <m:t>5</m:t>
+              </m:r>
+            </m:den>
+          </m:f>
+          <m:r>
+            <w:rPr>
+              <w:rFonts w:ascii="Cambria Math" w:hAnsi="Cambria Math"/>
+            </w:rPr>
+            <m:t xml:space="preserve">=0,5 </m:t>
+          </m:r>
+          <m:sSup>
+            <m:sSupPr>
+              <m:ctrlPr>
+                <w:rPr>
+                  <w:rFonts w:ascii="Cambria Math" w:hAnsi="Cambria Math"/>
+                  <w:i/>
+                </w:rPr>
+              </m:ctrlPr>
+            </m:sSupPr>
+            <m:e>
+              <m:r>
+                <w:rPr>
+                  <w:rFonts w:ascii="Cambria Math" w:hAnsi="Cambria Math"/>
+                </w:rPr>
+                <m:t>mm</m:t>
+              </m:r>
+            </m:e>
+            <m:sup>
+              <m:r>
+                <w:rPr>
+                  <w:rFonts w:ascii="Cambria Math" w:hAnsi="Cambria Math"/>
+                </w:rPr>
+                <m:t>2</m:t>
+              </m:r>
+            </m:sup>
+          </m:sSup>
+        </m:oMath>
+      </m:oMathPara>
+    </w:p>
+    <w:p>
+      <w:r>
+        <w:tab/>
+        <w:t>Therefore, AWG20 cable is chosen which has 0,518 mm</w:t>
+      </w:r>
+      <w:r>
+        <w:rPr>
+          <w:vertAlign w:val="superscript"/>
+        </w:rPr>
+        <w:t>2</w:t>
+      </w:r>
+      <w:r>
+        <w:t xml:space="preserve"> area and 0,812 mm diameter.</w:t>
+      </w:r>
+      <w:r>
+        <w:t xml:space="preserve"> Note that AWG20 cable has 5 A ampacity which can handle given coil current.</w:t>
+      </w:r>
+    </w:p>
+    <w:p>
+      <w:pPr>
+        <w:pStyle w:val="Balk2"/>
+      </w:pPr>
+      <w:r>
         <w:t>Part c</w:t>
       </w:r>
       <w:r>
         <w:t>)</w:t>
       </w:r>
+    </w:p>
+    <w:p>
+      <w:r>
+        <w:tab/>
+      </w:r>
+      <w:r>
+        <w:t>In order to choose height of the slots, inner diameter to outer diameter ratio is taken as 0</w:t>
+      </w:r>
+      <w:proofErr w:type="gramStart"/>
+      <w:r>
+        <w:t>,6</w:t>
+      </w:r>
+      <w:proofErr w:type="gramEnd"/>
+      <w:r>
+        <w:t xml:space="preserve"> for this design, therefore;</w:t>
+      </w:r>
+    </w:p>
+    <w:p>
+      <w:pPr>
+        <w:jc w:val="center"/>
+        <w:rPr>
+          <w:rFonts w:eastAsiaTheme="minorEastAsia"/>
+        </w:rPr>
+      </w:pPr>
+      <m:oMathPara>
+        <m:oMath>
+          <m:sSub>
+            <m:sSubPr>
+              <m:ctrlPr>
+                <w:rPr>
+                  <w:rFonts w:ascii="Cambria Math" w:hAnsi="Cambria Math"/>
+                  <w:i/>
+                </w:rPr>
+              </m:ctrlPr>
+            </m:sSubPr>
+            <m:e>
+              <m:r>
+                <w:rPr>
+                  <w:rFonts w:ascii="Cambria Math" w:hAnsi="Cambria Math"/>
+                </w:rPr>
+                <m:t>D</m:t>
+              </m:r>
+            </m:e>
+            <m:sub>
+              <m:r>
+                <w:rPr>
+                  <w:rFonts w:ascii="Cambria Math" w:hAnsi="Cambria Math"/>
+                </w:rPr>
+                <m:t>o</m:t>
+              </m:r>
+            </m:sub>
+          </m:sSub>
+          <m:r>
+            <w:rPr>
+              <w:rFonts w:ascii="Cambria Math" w:hAnsi="Cambria Math"/>
+            </w:rPr>
+            <m:t>=</m:t>
+          </m:r>
+          <m:f>
+            <m:fPr>
+              <m:ctrlPr>
+                <w:rPr>
+                  <w:rFonts w:ascii="Cambria Math" w:hAnsi="Cambria Math"/>
+                  <w:i/>
+                </w:rPr>
+              </m:ctrlPr>
+            </m:fPr>
+            <m:num>
+              <m:sSub>
+                <m:sSubPr>
+                  <m:ctrlPr>
+                    <w:rPr>
+                      <w:rFonts w:ascii="Cambria Math" w:hAnsi="Cambria Math"/>
+                      <w:i/>
+                    </w:rPr>
+                  </m:ctrlPr>
+                </m:sSubPr>
+                <m:e>
+                  <m:r>
+                    <w:rPr>
+                      <w:rFonts w:ascii="Cambria Math" w:hAnsi="Cambria Math"/>
+                    </w:rPr>
+                    <m:t>D</m:t>
+                  </m:r>
+                </m:e>
+                <m:sub>
+                  <m:r>
+                    <w:rPr>
+                      <w:rFonts w:ascii="Cambria Math" w:hAnsi="Cambria Math"/>
+                    </w:rPr>
+                    <m:t>İ</m:t>
+                  </m:r>
+                </m:sub>
+              </m:sSub>
+            </m:num>
+            <m:den>
+              <m:r>
+                <w:rPr>
+                  <w:rFonts w:ascii="Cambria Math" w:hAnsi="Cambria Math"/>
+                </w:rPr>
+                <m:t>0,6</m:t>
+              </m:r>
+            </m:den>
+          </m:f>
+          <m:r>
+            <w:rPr>
+              <w:rFonts w:ascii="Cambria Math" w:hAnsi="Cambria Math"/>
+            </w:rPr>
+            <m:t xml:space="preserve">=183,3 mm </m:t>
+          </m:r>
+        </m:oMath>
+      </m:oMathPara>
+    </w:p>
+    <w:p>
+      <w:pPr>
+        <w:rPr>
+          <w:rFonts w:eastAsiaTheme="minorEastAsia"/>
+        </w:rPr>
+      </w:pPr>
+      <w:r>
+        <w:rPr>
+          <w:rFonts w:eastAsiaTheme="minorEastAsia"/>
+        </w:rPr>
+        <w:tab/>
+        <w:t>Height of the slot can be calculated as;</w:t>
+      </w:r>
+    </w:p>
+    <w:p>
+      <w:pPr>
+        <w:rPr>
+          <w:rFonts w:eastAsiaTheme="minorEastAsia"/>
+        </w:rPr>
+      </w:pPr>
+      <m:oMathPara>
+        <m:oMath>
+          <m:sSub>
+            <m:sSubPr>
+              <m:ctrlPr>
+                <w:rPr>
+                  <w:rFonts w:ascii="Cambria Math" w:hAnsi="Cambria Math"/>
+                  <w:i/>
+                </w:rPr>
+              </m:ctrlPr>
+            </m:sSubPr>
+            <m:e>
+              <m:r>
+                <w:rPr>
+                  <w:rFonts w:ascii="Cambria Math" w:hAnsi="Cambria Math"/>
+                </w:rPr>
+                <m:t>h</m:t>
+              </m:r>
+            </m:e>
+            <m:sub>
+              <m:r>
+                <w:rPr>
+                  <w:rFonts w:ascii="Cambria Math" w:hAnsi="Cambria Math"/>
+                </w:rPr>
+                <m:t>s</m:t>
+              </m:r>
+            </m:sub>
+          </m:sSub>
+          <m:r>
+            <w:rPr>
+              <w:rFonts w:ascii="Cambria Math" w:hAnsi="Cambria Math"/>
+            </w:rPr>
+            <m:t>=</m:t>
+          </m:r>
+          <m:f>
+            <m:fPr>
+              <m:ctrlPr>
+                <w:rPr>
+                  <w:rFonts w:ascii="Cambria Math" w:hAnsi="Cambria Math"/>
+                  <w:i/>
+                </w:rPr>
+              </m:ctrlPr>
+            </m:fPr>
+            <m:num>
+              <m:sSub>
+                <m:sSubPr>
+                  <m:ctrlPr>
+                    <w:rPr>
+                      <w:rFonts w:ascii="Cambria Math" w:hAnsi="Cambria Math"/>
+                      <w:i/>
+                    </w:rPr>
+                  </m:ctrlPr>
+                </m:sSubPr>
+                <m:e>
+                  <m:r>
+                    <w:rPr>
+                      <w:rFonts w:ascii="Cambria Math" w:hAnsi="Cambria Math"/>
+                    </w:rPr>
+                    <m:t>D</m:t>
+                  </m:r>
+                </m:e>
+                <m:sub>
+                  <m:r>
+                    <w:rPr>
+                      <w:rFonts w:ascii="Cambria Math" w:hAnsi="Cambria Math"/>
+                    </w:rPr>
+                    <m:t>O</m:t>
+                  </m:r>
+                </m:sub>
+              </m:sSub>
+              <m:r>
+                <w:rPr>
+                  <w:rFonts w:ascii="Cambria Math" w:hAnsi="Cambria Math"/>
+                </w:rPr>
+                <m:t>-</m:t>
+              </m:r>
+              <m:sSub>
+                <m:sSubPr>
+                  <m:ctrlPr>
+                    <w:rPr>
+                      <w:rFonts w:ascii="Cambria Math" w:hAnsi="Cambria Math"/>
+                      <w:i/>
+                    </w:rPr>
+                  </m:ctrlPr>
+                </m:sSubPr>
+                <m:e>
+                  <m:r>
+                    <w:rPr>
+                      <w:rFonts w:ascii="Cambria Math" w:hAnsi="Cambria Math"/>
+                    </w:rPr>
+                    <m:t>D</m:t>
+                  </m:r>
+                </m:e>
+                <m:sub>
+                  <m:r>
+                    <w:rPr>
+                      <w:rFonts w:ascii="Cambria Math" w:hAnsi="Cambria Math"/>
+                    </w:rPr>
+                    <m:t>İ</m:t>
+                  </m:r>
+                </m:sub>
+              </m:sSub>
+            </m:num>
+            <m:den>
+              <m:r>
+                <w:rPr>
+                  <w:rFonts w:ascii="Cambria Math" w:hAnsi="Cambria Math"/>
+                </w:rPr>
+                <m:t>2</m:t>
+              </m:r>
+            </m:den>
+          </m:f>
+          <m:r>
+            <w:rPr>
+              <w:rFonts w:ascii="Cambria Math" w:eastAsiaTheme="minorEastAsia" w:hAnsi="Cambria Math"/>
+            </w:rPr>
+            <m:t>=36,67 mm</m:t>
+          </m:r>
+        </m:oMath>
+      </m:oMathPara>
+    </w:p>
+    <w:p>
+      <w:r>
+        <w:tab/>
+        <w:t>Turn number for each slot can be calculated by using slot height, slot thickness and fill factor as follows;</w:t>
+      </w:r>
+    </w:p>
+    <w:p>
+      <m:oMathPara>
+        <m:oMath>
+          <m:r>
+            <w:rPr>
+              <w:rFonts w:ascii="Cambria Math" w:hAnsi="Cambria Math"/>
+            </w:rPr>
+            <m:t xml:space="preserve">N= </m:t>
+          </m:r>
+          <m:f>
+            <m:fPr>
+              <m:ctrlPr>
+                <w:rPr>
+                  <w:rFonts w:ascii="Cambria Math" w:hAnsi="Cambria Math"/>
+                  <w:i/>
+                </w:rPr>
+              </m:ctrlPr>
+            </m:fPr>
+            <m:num>
+              <m:sSub>
+                <m:sSubPr>
+                  <m:ctrlPr>
+                    <w:rPr>
+                      <w:rFonts w:ascii="Cambria Math" w:hAnsi="Cambria Math"/>
+                      <w:i/>
+                    </w:rPr>
+                  </m:ctrlPr>
+                </m:sSubPr>
+                <m:e>
+                  <m:r>
+                    <w:rPr>
+                      <w:rFonts w:ascii="Cambria Math" w:hAnsi="Cambria Math"/>
+                    </w:rPr>
+                    <m:t>h</m:t>
+                  </m:r>
+                </m:e>
+                <m:sub>
+                  <m:r>
+                    <w:rPr>
+                      <w:rFonts w:ascii="Cambria Math" w:hAnsi="Cambria Math"/>
+                    </w:rPr>
+                    <m:t>slot</m:t>
+                  </m:r>
+                </m:sub>
+              </m:sSub>
+              <m:r>
+                <w:rPr>
+                  <w:rFonts w:ascii="Cambria Math" w:hAnsi="Cambria Math"/>
+                </w:rPr>
+                <m:t>*</m:t>
+              </m:r>
+              <m:sSub>
+                <m:sSubPr>
+                  <m:ctrlPr>
+                    <w:rPr>
+                      <w:rFonts w:ascii="Cambria Math" w:hAnsi="Cambria Math"/>
+                      <w:i/>
+                    </w:rPr>
+                  </m:ctrlPr>
+                </m:sSubPr>
+                <m:e>
+                  <m:r>
+                    <w:rPr>
+                      <w:rFonts w:ascii="Cambria Math" w:hAnsi="Cambria Math"/>
+                    </w:rPr>
+                    <m:t>τ</m:t>
+                  </m:r>
+                </m:e>
+                <m:sub>
+                  <m:r>
+                    <w:rPr>
+                      <w:rFonts w:ascii="Cambria Math" w:hAnsi="Cambria Math"/>
+                    </w:rPr>
+                    <m:t>slot</m:t>
+                  </m:r>
+                </m:sub>
+              </m:sSub>
+              <m:r>
+                <w:rPr>
+                  <w:rFonts w:ascii="Cambria Math" w:hAnsi="Cambria Math"/>
+                </w:rPr>
+                <m:t>*fill_factor</m:t>
+              </m:r>
+            </m:num>
+            <m:den>
+              <m:sSub>
+                <m:sSubPr>
+                  <m:ctrlPr>
+                    <w:rPr>
+                      <w:rFonts w:ascii="Cambria Math" w:hAnsi="Cambria Math"/>
+                      <w:i/>
+                    </w:rPr>
+                  </m:ctrlPr>
+                </m:sSubPr>
+                <m:e>
+                  <m:r>
+                    <w:rPr>
+                      <w:rFonts w:ascii="Cambria Math" w:hAnsi="Cambria Math"/>
+                    </w:rPr>
+                    <m:t>A</m:t>
+                  </m:r>
+                </m:e>
+                <m:sub>
+                  <m:r>
+                    <w:rPr>
+                      <w:rFonts w:ascii="Cambria Math" w:hAnsi="Cambria Math"/>
+                    </w:rPr>
+                    <m:t>wire</m:t>
+                  </m:r>
+                </m:sub>
+              </m:sSub>
+            </m:den>
+          </m:f>
+          <m:r>
+            <w:rPr>
+              <w:rFonts w:ascii="Cambria Math" w:eastAsiaTheme="minorEastAsia" w:hAnsi="Cambria Math"/>
+            </w:rPr>
+            <m:t>=</m:t>
+          </m:r>
+          <m:f>
+            <m:fPr>
+              <m:ctrlPr>
+                <w:rPr>
+                  <w:rFonts w:ascii="Cambria Math" w:eastAsiaTheme="minorEastAsia" w:hAnsi="Cambria Math"/>
+                  <w:i/>
+                </w:rPr>
+              </m:ctrlPr>
+            </m:fPr>
+            <m:num>
+              <m:r>
+                <w:rPr>
+                  <w:rFonts w:ascii="Cambria Math" w:eastAsiaTheme="minorEastAsia" w:hAnsi="Cambria Math"/>
+                </w:rPr>
+                <m:t>36,67*7,2*0,6</m:t>
+              </m:r>
+            </m:num>
+            <m:den>
+              <m:r>
+                <w:rPr>
+                  <w:rFonts w:ascii="Cambria Math" w:eastAsiaTheme="minorEastAsia" w:hAnsi="Cambria Math"/>
+                </w:rPr>
+                <m:t>0,518</m:t>
+              </m:r>
+            </m:den>
+          </m:f>
+          <m:r>
+            <w:rPr>
+              <w:rFonts w:ascii="Cambria Math" w:eastAsiaTheme="minorEastAsia" w:hAnsi="Cambria Math"/>
+            </w:rPr>
+            <m:t>=305,7</m:t>
+          </m:r>
+        </m:oMath>
+      </m:oMathPara>
+    </w:p>
+    <w:p>
+      <w:r>
+        <w:tab/>
+        <w:t xml:space="preserve">Number of turns is chosen as 300. Then, back core thickness can be calculated by following formula by taking </w:t>
+      </w:r>
+      <w:r>
+        <w:t>back core</w:t>
+      </w:r>
+      <w:r>
+        <w:t xml:space="preserve"> flux density of 1 Tesla</w:t>
+      </w:r>
+      <w:r>
+        <w:t>;</w:t>
+      </w:r>
+    </w:p>
+    <w:p>
+      <m:oMathPara>
+        <m:oMath>
+          <m:sSub>
+            <m:sSubPr>
+              <m:ctrlPr>
+                <w:rPr>
+                  <w:rFonts w:ascii="Cambria Math" w:hAnsi="Cambria Math"/>
+                  <w:i/>
+                </w:rPr>
+              </m:ctrlPr>
+            </m:sSubPr>
+            <m:e>
+              <m:r>
+                <w:rPr>
+                  <w:rFonts w:ascii="Cambria Math" w:hAnsi="Cambria Math"/>
+                </w:rPr>
+                <m:t>h</m:t>
+              </m:r>
+            </m:e>
+            <m:sub>
+              <m:r>
+                <w:rPr>
+                  <w:rFonts w:ascii="Cambria Math" w:hAnsi="Cambria Math"/>
+                </w:rPr>
+                <m:t>backcore</m:t>
+              </m:r>
+            </m:sub>
+          </m:sSub>
+          <m:r>
+            <w:rPr>
+              <w:rFonts w:ascii="Cambria Math" w:hAnsi="Cambria Math"/>
+            </w:rPr>
+            <m:t xml:space="preserve">= </m:t>
+          </m:r>
+          <m:f>
+            <m:fPr>
+              <m:ctrlPr>
+                <w:rPr>
+                  <w:rFonts w:ascii="Cambria Math" w:hAnsi="Cambria Math"/>
+                  <w:i/>
+                </w:rPr>
+              </m:ctrlPr>
+            </m:fPr>
+            <m:num>
+              <m:sSub>
+                <m:sSubPr>
+                  <m:ctrlPr>
+                    <w:rPr>
+                      <w:rFonts w:ascii="Cambria Math" w:hAnsi="Cambria Math"/>
+                      <w:i/>
+                    </w:rPr>
+                  </m:ctrlPr>
+                </m:sSubPr>
+                <m:e>
+                  <m:r>
+                    <w:rPr>
+                      <w:rFonts w:ascii="Cambria Math" w:hAnsi="Cambria Math"/>
+                    </w:rPr>
+                    <m:t>B</m:t>
+                  </m:r>
+                </m:e>
+                <m:sub>
+                  <m:r>
+                    <w:rPr>
+                      <w:rFonts w:ascii="Cambria Math" w:hAnsi="Cambria Math"/>
+                    </w:rPr>
+                    <m:t>m</m:t>
+                  </m:r>
+                </m:sub>
+              </m:sSub>
+              <m:r>
+                <w:rPr>
+                  <w:rFonts w:ascii="Cambria Math" w:hAnsi="Cambria Math"/>
+                </w:rPr>
+                <m:t>*</m:t>
+              </m:r>
+              <m:sSub>
+                <m:sSubPr>
+                  <m:ctrlPr>
+                    <w:rPr>
+                      <w:rFonts w:ascii="Cambria Math" w:eastAsiaTheme="minorEastAsia" w:hAnsi="Cambria Math"/>
+                    </w:rPr>
+                  </m:ctrlPr>
+                </m:sSubPr>
+                <m:e>
+                  <m:r>
+                    <w:rPr>
+                      <w:rFonts w:ascii="Cambria Math" w:eastAsiaTheme="minorEastAsia" w:hAnsi="Cambria Math"/>
+                    </w:rPr>
+                    <m:t>A</m:t>
+                  </m:r>
+                </m:e>
+                <m:sub>
+                  <m:r>
+                    <w:rPr>
+                      <w:rFonts w:ascii="Cambria Math" w:eastAsiaTheme="minorEastAsia" w:hAnsi="Cambria Math"/>
+                    </w:rPr>
+                    <m:t>magnet</m:t>
+                  </m:r>
+                </m:sub>
+              </m:sSub>
+            </m:num>
+            <m:den>
+              <m:r>
+                <w:rPr>
+                  <w:rFonts w:ascii="Cambria Math" w:hAnsi="Cambria Math"/>
+                </w:rPr>
+                <m:t>2*</m:t>
+              </m:r>
+              <m:sSub>
+                <m:sSubPr>
+                  <m:ctrlPr>
+                    <w:rPr>
+                      <w:rFonts w:ascii="Cambria Math" w:hAnsi="Cambria Math"/>
+                      <w:i/>
+                    </w:rPr>
+                  </m:ctrlPr>
+                </m:sSubPr>
+                <m:e>
+                  <m:r>
+                    <w:rPr>
+                      <w:rFonts w:ascii="Cambria Math" w:hAnsi="Cambria Math"/>
+                    </w:rPr>
+                    <m:t>k</m:t>
+                  </m:r>
+                </m:e>
+                <m:sub>
+                  <m:r>
+                    <w:rPr>
+                      <w:rFonts w:ascii="Cambria Math" w:hAnsi="Cambria Math"/>
+                    </w:rPr>
+                    <m:t>st</m:t>
+                  </m:r>
+                  <m:r>
+                    <w:rPr>
+                      <w:rFonts w:ascii="Cambria Math" w:hAnsi="Cambria Math"/>
+                    </w:rPr>
+                    <m:t>acking</m:t>
+                  </m:r>
+                </m:sub>
+              </m:sSub>
+              <m:r>
+                <w:rPr>
+                  <w:rFonts w:ascii="Cambria Math" w:hAnsi="Cambria Math"/>
+                </w:rPr>
+                <m:t>*</m:t>
+              </m:r>
+              <m:sSub>
+                <m:sSubPr>
+                  <m:ctrlPr>
+                    <w:rPr>
+                      <w:rFonts w:ascii="Cambria Math" w:hAnsi="Cambria Math"/>
+                      <w:i/>
+                    </w:rPr>
+                  </m:ctrlPr>
+                </m:sSubPr>
+                <m:e>
+                  <m:r>
+                    <w:rPr>
+                      <w:rFonts w:ascii="Cambria Math" w:hAnsi="Cambria Math"/>
+                    </w:rPr>
+                    <m:t>l</m:t>
+                  </m:r>
+                </m:e>
+                <m:sub>
+                  <m:r>
+                    <w:rPr>
+                      <w:rFonts w:ascii="Cambria Math" w:hAnsi="Cambria Math"/>
+                    </w:rPr>
+                    <m:t>core</m:t>
+                  </m:r>
+                </m:sub>
+              </m:sSub>
+              <m:r>
+                <w:rPr>
+                  <w:rFonts w:ascii="Cambria Math" w:hAnsi="Cambria Math"/>
+                </w:rPr>
+                <m:t>*</m:t>
+              </m:r>
+              <m:sSub>
+                <m:sSubPr>
+                  <m:ctrlPr>
+                    <w:rPr>
+                      <w:rFonts w:ascii="Cambria Math" w:hAnsi="Cambria Math"/>
+                      <w:i/>
+                    </w:rPr>
+                  </m:ctrlPr>
+                </m:sSubPr>
+                <m:e>
+                  <m:r>
+                    <w:rPr>
+                      <w:rFonts w:ascii="Cambria Math" w:hAnsi="Cambria Math"/>
+                    </w:rPr>
+                    <m:t>B</m:t>
+                  </m:r>
+                </m:e>
+                <m:sub>
+                  <m:r>
+                    <w:rPr>
+                      <w:rFonts w:ascii="Cambria Math" w:hAnsi="Cambria Math"/>
+                    </w:rPr>
+                    <m:t>backcore</m:t>
+                  </m:r>
+                </m:sub>
+              </m:sSub>
+            </m:den>
+          </m:f>
+          <m:r>
+            <w:rPr>
+              <w:rFonts w:ascii="Cambria Math" w:hAnsi="Cambria Math"/>
+            </w:rPr>
+            <m:t>=</m:t>
+          </m:r>
+          <m:f>
+            <m:fPr>
+              <m:ctrlPr>
+                <w:rPr>
+                  <w:rFonts w:ascii="Cambria Math" w:hAnsi="Cambria Math"/>
+                  <w:i/>
+                </w:rPr>
+              </m:ctrlPr>
+            </m:fPr>
+            <m:num>
+              <m:r>
+                <w:rPr>
+                  <w:rFonts w:ascii="Cambria Math" w:hAnsi="Cambria Math"/>
+                </w:rPr>
+                <m:t>1,014*0,006283</m:t>
+              </m:r>
+            </m:num>
+            <m:den>
+              <m:r>
+                <w:rPr>
+                  <w:rFonts w:ascii="Cambria Math" w:hAnsi="Cambria Math"/>
+                </w:rPr>
+                <m:t>2*1*0,1*1</m:t>
+              </m:r>
+            </m:den>
+          </m:f>
+          <m:r>
+            <w:rPr>
+              <w:rFonts w:ascii="Cambria Math" w:hAnsi="Cambria Math"/>
+            </w:rPr>
+            <m:t>=0,032 m</m:t>
+          </m:r>
+        </m:oMath>
+      </m:oMathPara>
+    </w:p>
+    <w:p>
+      <w:r>
+        <w:tab/>
+        <w:t>Therefore outer diameter of the machine can be calculated as;</w:t>
+      </w:r>
+    </w:p>
+    <w:p>
+      <w:pPr>
+        <w:rPr>
+          <w:rFonts w:eastAsiaTheme="minorEastAsia"/>
+        </w:rPr>
+      </w:pPr>
+      <m:oMathPara>
+        <m:oMath>
+          <m:sSub>
+            <m:sSubPr>
+              <m:ctrlPr>
+                <w:rPr>
+                  <w:rFonts w:ascii="Cambria Math" w:hAnsi="Cambria Math"/>
+                  <w:i/>
+                </w:rPr>
+              </m:ctrlPr>
+            </m:sSubPr>
+            <m:e>
+              <m:r>
+                <w:rPr>
+                  <w:rFonts w:ascii="Cambria Math" w:hAnsi="Cambria Math"/>
+                </w:rPr>
+                <m:t>D</m:t>
+              </m:r>
+            </m:e>
+            <m:sub>
+              <m:r>
+                <w:rPr>
+                  <w:rFonts w:ascii="Cambria Math" w:hAnsi="Cambria Math"/>
+                </w:rPr>
+                <m:t>outer</m:t>
+              </m:r>
+            </m:sub>
+          </m:sSub>
+          <m:r>
+            <w:rPr>
+              <w:rFonts w:ascii="Cambria Math" w:hAnsi="Cambria Math"/>
+            </w:rPr>
+            <m:t>=</m:t>
+          </m:r>
+          <m:sSub>
+            <m:sSubPr>
+              <m:ctrlPr>
+                <w:rPr>
+                  <w:rFonts w:ascii="Cambria Math" w:hAnsi="Cambria Math"/>
+                  <w:i/>
+                </w:rPr>
+              </m:ctrlPr>
+            </m:sSubPr>
+            <m:e>
+              <m:r>
+                <w:rPr>
+                  <w:rFonts w:ascii="Cambria Math" w:hAnsi="Cambria Math"/>
+                </w:rPr>
+                <m:t>D</m:t>
+              </m:r>
+            </m:e>
+            <m:sub>
+              <m:r>
+                <w:rPr>
+                  <w:rFonts w:ascii="Cambria Math" w:hAnsi="Cambria Math"/>
+                </w:rPr>
+                <m:t>i</m:t>
+              </m:r>
+            </m:sub>
+          </m:sSub>
+          <m:r>
+            <w:rPr>
+              <w:rFonts w:ascii="Cambria Math" w:hAnsi="Cambria Math"/>
+            </w:rPr>
+            <m:t>+2*</m:t>
+          </m:r>
+          <m:sSub>
+            <m:sSubPr>
+              <m:ctrlPr>
+                <w:rPr>
+                  <w:rFonts w:ascii="Cambria Math" w:hAnsi="Cambria Math"/>
+                  <w:i/>
+                </w:rPr>
+              </m:ctrlPr>
+            </m:sSubPr>
+            <m:e>
+              <m:r>
+                <w:rPr>
+                  <w:rFonts w:ascii="Cambria Math" w:hAnsi="Cambria Math"/>
+                </w:rPr>
+                <m:t>h</m:t>
+              </m:r>
+            </m:e>
+            <m:sub>
+              <m:r>
+                <w:rPr>
+                  <w:rFonts w:ascii="Cambria Math" w:hAnsi="Cambria Math"/>
+                </w:rPr>
+                <m:t>s</m:t>
+              </m:r>
+            </m:sub>
+          </m:sSub>
+          <m:r>
+            <w:rPr>
+              <w:rFonts w:ascii="Cambria Math" w:hAnsi="Cambria Math"/>
+            </w:rPr>
+            <m:t>+2*</m:t>
+          </m:r>
+          <m:sSub>
+            <m:sSubPr>
+              <m:ctrlPr>
+                <w:rPr>
+                  <w:rFonts w:ascii="Cambria Math" w:hAnsi="Cambria Math"/>
+                  <w:i/>
+                </w:rPr>
+              </m:ctrlPr>
+            </m:sSubPr>
+            <m:e>
+              <m:r>
+                <w:rPr>
+                  <w:rFonts w:ascii="Cambria Math" w:hAnsi="Cambria Math"/>
+                </w:rPr>
+                <m:t>h</m:t>
+              </m:r>
+            </m:e>
+            <m:sub>
+              <m:r>
+                <w:rPr>
+                  <w:rFonts w:ascii="Cambria Math" w:hAnsi="Cambria Math"/>
+                </w:rPr>
+                <m:t>backcore</m:t>
+              </m:r>
+            </m:sub>
+          </m:sSub>
+          <m:r>
+            <w:rPr>
+              <w:rFonts w:ascii="Cambria Math" w:hAnsi="Cambria Math"/>
+            </w:rPr>
+            <m:t xml:space="preserve">= </m:t>
+          </m:r>
+          <m:r>
+            <w:rPr>
+              <w:rFonts w:ascii="Cambria Math" w:hAnsi="Cambria Math"/>
+            </w:rPr>
+            <m:t>247 mm</m:t>
+          </m:r>
+        </m:oMath>
+      </m:oMathPara>
+    </w:p>
+    <w:p>
+      <w:pPr>
+        <w:pStyle w:val="Balk2"/>
+      </w:pPr>
+      <w:r>
+        <w:t>Part d</w:t>
+      </w:r>
+      <w:r>
+        <w:t>)</w:t>
+      </w:r>
+    </w:p>
+    <w:p>
+      <w:r>
+        <w:tab/>
+        <w:t>Electrical loading of the machine can be calculated by following formula;</w:t>
+      </w:r>
+    </w:p>
+    <w:p>
+      <w:pPr>
+        <w:rPr>
+          <w:rFonts w:eastAsiaTheme="minorEastAsia"/>
+        </w:rPr>
+      </w:pPr>
+      <m:oMathPara>
+        <m:oMath>
+          <m:acc>
+            <m:accPr>
+              <m:chr m:val="̅"/>
+              <m:ctrlPr>
+                <w:rPr>
+                  <w:rFonts w:ascii="Cambria Math" w:eastAsiaTheme="minorEastAsia" w:hAnsi="Cambria Math"/>
+                  <w:i/>
+                </w:rPr>
+              </m:ctrlPr>
+            </m:accPr>
+            <m:e>
+              <m:r>
+                <w:rPr>
+                  <w:rFonts w:ascii="Cambria Math" w:eastAsiaTheme="minorEastAsia" w:hAnsi="Cambria Math"/>
+                </w:rPr>
+                <m:t>A</m:t>
+              </m:r>
+            </m:e>
+          </m:acc>
+          <m:r>
+            <w:rPr>
+              <w:rFonts w:ascii="Cambria Math" w:hAnsi="Cambria Math"/>
+            </w:rPr>
+            <m:t>=</m:t>
+          </m:r>
+          <m:f>
+            <m:fPr>
+              <m:ctrlPr>
+                <w:rPr>
+                  <w:rFonts w:ascii="Cambria Math" w:hAnsi="Cambria Math"/>
+                  <w:i/>
+                </w:rPr>
+              </m:ctrlPr>
+            </m:fPr>
+            <m:num>
+              <m:sSub>
+                <m:sSubPr>
+                  <m:ctrlPr>
+                    <w:rPr>
+                      <w:rFonts w:ascii="Cambria Math" w:hAnsi="Cambria Math"/>
+                      <w:i/>
+                    </w:rPr>
+                  </m:ctrlPr>
+                </m:sSubPr>
+                <m:e>
+                  <m:r>
+                    <w:rPr>
+                      <w:rFonts w:ascii="Cambria Math" w:hAnsi="Cambria Math"/>
+                    </w:rPr>
+                    <m:t>N</m:t>
+                  </m:r>
+                </m:e>
+                <m:sub>
+                  <m:r>
+                    <w:rPr>
+                      <w:rFonts w:ascii="Cambria Math" w:hAnsi="Cambria Math"/>
+                    </w:rPr>
+                    <m:t>turnslot</m:t>
+                  </m:r>
+                </m:sub>
+              </m:sSub>
+              <m:r>
+                <w:rPr>
+                  <w:rFonts w:ascii="Cambria Math" w:hAnsi="Cambria Math"/>
+                </w:rPr>
+                <m:t>*I*Q</m:t>
+              </m:r>
+            </m:num>
+            <m:den>
+              <m:r>
+                <w:rPr>
+                  <w:rFonts w:ascii="Cambria Math" w:hAnsi="Cambria Math"/>
+                </w:rPr>
+                <m:t>π*</m:t>
+              </m:r>
+              <m:sSub>
+                <m:sSubPr>
+                  <m:ctrlPr>
+                    <w:rPr>
+                      <w:rFonts w:ascii="Cambria Math" w:hAnsi="Cambria Math"/>
+                      <w:i/>
+                    </w:rPr>
+                  </m:ctrlPr>
+                </m:sSubPr>
+                <m:e>
+                  <m:r>
+                    <w:rPr>
+                      <w:rFonts w:ascii="Cambria Math" w:hAnsi="Cambria Math"/>
+                    </w:rPr>
+                    <m:t>D</m:t>
+                  </m:r>
+                </m:e>
+                <m:sub>
+                  <m:r>
+                    <w:rPr>
+                      <w:rFonts w:ascii="Cambria Math" w:hAnsi="Cambria Math"/>
+                    </w:rPr>
+                    <m:t>i</m:t>
+                  </m:r>
+                </m:sub>
+              </m:sSub>
+            </m:den>
+          </m:f>
+          <m:r>
+            <w:rPr>
+              <w:rFonts w:ascii="Cambria Math" w:hAnsi="Cambria Math"/>
+            </w:rPr>
+            <m:t>=</m:t>
+          </m:r>
+          <m:f>
+            <m:fPr>
+              <m:ctrlPr>
+                <w:rPr>
+                  <w:rFonts w:ascii="Cambria Math" w:hAnsi="Cambria Math"/>
+                  <w:i/>
+                </w:rPr>
+              </m:ctrlPr>
+            </m:fPr>
+            <m:num>
+              <m:r>
+                <w:rPr>
+                  <w:rFonts w:ascii="Cambria Math" w:hAnsi="Cambria Math"/>
+                </w:rPr>
+                <m:t>300*2,5*24</m:t>
+              </m:r>
+            </m:num>
+            <m:den>
+              <m:r>
+                <w:rPr>
+                  <w:rFonts w:ascii="Cambria Math" w:hAnsi="Cambria Math"/>
+                </w:rPr>
+                <m:t>π*</m:t>
+              </m:r>
+              <m:r>
+                <w:rPr>
+                  <w:rFonts w:ascii="Cambria Math" w:hAnsi="Cambria Math"/>
+                </w:rPr>
+                <m:t>0,11</m:t>
+              </m:r>
+            </m:den>
+          </m:f>
+          <m:r>
+            <w:rPr>
+              <w:rFonts w:ascii="Cambria Math" w:hAnsi="Cambria Math"/>
+            </w:rPr>
+            <m:t>=52,09 kA/m</m:t>
+          </m:r>
+        </m:oMath>
+      </m:oMathPara>
+    </w:p>
+    <w:p>
+      <w:pPr>
+        <w:rPr>
+          <w:rFonts w:eastAsiaTheme="minorEastAsia"/>
+        </w:rPr>
+      </w:pPr>
+      <w:r>
+        <w:rPr>
+          <w:rFonts w:eastAsiaTheme="minorEastAsia"/>
+        </w:rPr>
+        <w:lastRenderedPageBreak/>
+        <w:tab/>
+        <w:t>PMSM’s have typical electrical loading values between 35 and 65 kA/m, therefore the calculated electrical loading is reasonable.</w:t>
+      </w:r>
+    </w:p>
+    <w:p>
+      <w:pPr>
+        <w:pStyle w:val="Balk2"/>
+      </w:pPr>
+      <w:r>
+        <w:t>Part e</w:t>
+      </w:r>
+      <w:r>
+        <w:t>)</w:t>
+      </w:r>
+    </w:p>
+    <w:p>
+      <w:r>
+        <w:tab/>
+        <w:t xml:space="preserve">Average tangential stress can be calculated by using electrical and magnetic loading and taking </w:t>
+      </w:r>
+      <w:proofErr w:type="spellStart"/>
+      <w:r>
+        <w:t>cos</w:t>
+      </w:r>
+      <w:r>
+        <w:rPr>
+          <w:rFonts w:cstheme="minorHAnsi"/>
+        </w:rPr>
+        <w:t>φ</w:t>
+      </w:r>
+      <w:proofErr w:type="spellEnd"/>
+      <w:r>
+        <w:rPr>
+          <w:rFonts w:cstheme="minorHAnsi"/>
+        </w:rPr>
+        <w:t xml:space="preserve"> term 1 for PMSM’s, </w:t>
+      </w:r>
+      <w:r>
+        <w:t xml:space="preserve">as </w:t>
+      </w:r>
+      <w:proofErr w:type="gramStart"/>
+      <w:r>
+        <w:t>follows ;</w:t>
+      </w:r>
+      <w:proofErr w:type="gramEnd"/>
+    </w:p>
+    <w:p>
+      <m:oMathPara>
+        <m:oMath>
+          <m:sSub>
+            <m:sSubPr>
+              <m:ctrlPr>
+                <w:rPr>
+                  <w:rFonts w:ascii="Cambria Math" w:eastAsiaTheme="minorEastAsia" w:hAnsi="Cambria Math"/>
+                  <w:i/>
+                  <w:lang w:val="en-US"/>
+                </w:rPr>
+              </m:ctrlPr>
+            </m:sSubPr>
+            <m:e>
+              <m:r>
+                <m:rPr>
+                  <m:sty m:val="p"/>
+                </m:rPr>
+                <w:rPr>
+                  <w:rFonts w:ascii="Cambria Math" w:eastAsiaTheme="minorEastAsia" w:hAnsi="Cambria Math"/>
+                  <w:lang w:val="en-US"/>
+                </w:rPr>
+                <m:t>σ</m:t>
+              </m:r>
+              <m:ctrlPr>
+                <w:rPr>
+                  <w:rFonts w:ascii="Cambria Math" w:eastAsiaTheme="minorEastAsia" w:hAnsi="Cambria Math"/>
+                  <w:lang w:val="en-US"/>
+                </w:rPr>
+              </m:ctrlPr>
+            </m:e>
+            <m:sub>
+              <m:r>
+                <w:rPr>
+                  <w:rFonts w:ascii="Cambria Math" w:eastAsiaTheme="minorEastAsia" w:hAnsi="Cambria Math"/>
+                  <w:lang w:val="en-US"/>
+                </w:rPr>
+                <m:t>tangent</m:t>
+              </m:r>
+              <m:r>
+                <w:rPr>
+                  <w:rFonts w:ascii="Cambria Math" w:eastAsiaTheme="minorEastAsia" w:hAnsi="Cambria Math"/>
+                  <w:lang w:val="en-US"/>
+                </w:rPr>
+                <m:t>ial</m:t>
+              </m:r>
+            </m:sub>
+          </m:sSub>
+          <m:r>
+            <w:rPr>
+              <w:rFonts w:ascii="Cambria Math" w:hAnsi="Cambria Math"/>
+            </w:rPr>
+            <m:t xml:space="preserve">= </m:t>
+          </m:r>
+          <m:f>
+            <m:fPr>
+              <m:ctrlPr>
+                <w:rPr>
+                  <w:rFonts w:ascii="Cambria Math" w:eastAsiaTheme="minorEastAsia" w:hAnsi="Cambria Math"/>
+                  <w:i/>
+                </w:rPr>
+              </m:ctrlPr>
+            </m:fPr>
+            <m:num>
+              <m:acc>
+                <m:accPr>
+                  <m:chr m:val="̅"/>
+                  <m:ctrlPr>
+                    <w:rPr>
+                      <w:rFonts w:ascii="Cambria Math" w:eastAsiaTheme="minorEastAsia" w:hAnsi="Cambria Math"/>
+                      <w:i/>
+                    </w:rPr>
+                  </m:ctrlPr>
+                </m:accPr>
+                <m:e>
+                  <m:sSub>
+                    <m:sSubPr>
+                      <m:ctrlPr>
+                        <w:rPr>
+                          <w:rFonts w:ascii="Cambria Math" w:eastAsiaTheme="minorEastAsia" w:hAnsi="Cambria Math"/>
+                          <w:i/>
+                        </w:rPr>
+                      </m:ctrlPr>
+                    </m:sSubPr>
+                    <m:e>
+                      <m:r>
+                        <w:rPr>
+                          <w:rFonts w:ascii="Cambria Math" w:eastAsiaTheme="minorEastAsia" w:hAnsi="Cambria Math"/>
+                        </w:rPr>
+                        <m:t>A</m:t>
+                      </m:r>
+                    </m:e>
+                    <m:sub>
+                      <m:r>
+                        <w:rPr>
+                          <w:rFonts w:ascii="Cambria Math" w:eastAsiaTheme="minorEastAsia" w:hAnsi="Cambria Math"/>
+                        </w:rPr>
+                        <m:t>rms</m:t>
+                      </m:r>
+                    </m:sub>
+                  </m:sSub>
+                </m:e>
+              </m:acc>
+              <m:r>
+                <w:rPr>
+                  <w:rFonts w:ascii="Cambria Math" w:eastAsiaTheme="minorEastAsia" w:hAnsi="Cambria Math"/>
+                </w:rPr>
+                <m:t>*</m:t>
+              </m:r>
+              <m:acc>
+                <m:accPr>
+                  <m:chr m:val="̅"/>
+                  <m:ctrlPr>
+                    <w:rPr>
+                      <w:rFonts w:ascii="Cambria Math" w:eastAsiaTheme="minorEastAsia" w:hAnsi="Cambria Math"/>
+                      <w:i/>
+                    </w:rPr>
+                  </m:ctrlPr>
+                </m:accPr>
+                <m:e>
+                  <m:r>
+                    <w:rPr>
+                      <w:rFonts w:ascii="Cambria Math" w:eastAsiaTheme="minorEastAsia" w:hAnsi="Cambria Math"/>
+                    </w:rPr>
+                    <m:t>B</m:t>
+                  </m:r>
+                </m:e>
+              </m:acc>
+              <m:r>
+                <w:rPr>
+                  <w:rFonts w:ascii="Cambria Math" w:eastAsiaTheme="minorEastAsia" w:hAnsi="Cambria Math"/>
+                </w:rPr>
+                <m:t>*cosφ</m:t>
+              </m:r>
+            </m:num>
+            <m:den>
+              <m:rad>
+                <m:radPr>
+                  <m:degHide m:val="1"/>
+                  <m:ctrlPr>
+                    <w:rPr>
+                      <w:rFonts w:ascii="Cambria Math" w:eastAsiaTheme="minorEastAsia" w:hAnsi="Cambria Math"/>
+                      <w:i/>
+                    </w:rPr>
+                  </m:ctrlPr>
+                </m:radPr>
+                <m:deg/>
+                <m:e>
+                  <m:r>
+                    <w:rPr>
+                      <w:rFonts w:ascii="Cambria Math" w:eastAsiaTheme="minorEastAsia" w:hAnsi="Cambria Math"/>
+                    </w:rPr>
+                    <m:t>2</m:t>
+                  </m:r>
+                </m:e>
+              </m:rad>
+            </m:den>
+          </m:f>
+          <m:r>
+            <w:rPr>
+              <w:rFonts w:ascii="Cambria Math" w:eastAsiaTheme="minorEastAsia" w:hAnsi="Cambria Math"/>
+            </w:rPr>
+            <m:t>=</m:t>
+          </m:r>
+          <m:f>
+            <m:fPr>
+              <m:ctrlPr>
+                <w:rPr>
+                  <w:rFonts w:ascii="Cambria Math" w:eastAsiaTheme="minorEastAsia" w:hAnsi="Cambria Math"/>
+                  <w:i/>
+                </w:rPr>
+              </m:ctrlPr>
+            </m:fPr>
+            <m:num>
+              <m:r>
+                <w:rPr>
+                  <w:rFonts w:ascii="Cambria Math" w:eastAsiaTheme="minorEastAsia" w:hAnsi="Cambria Math"/>
+                </w:rPr>
+                <m:t xml:space="preserve">52,09*1,014 </m:t>
+              </m:r>
+            </m:num>
+            <m:den>
+              <m:rad>
+                <m:radPr>
+                  <m:degHide m:val="1"/>
+                  <m:ctrlPr>
+                    <w:rPr>
+                      <w:rFonts w:ascii="Cambria Math" w:eastAsiaTheme="minorEastAsia" w:hAnsi="Cambria Math"/>
+                      <w:i/>
+                    </w:rPr>
+                  </m:ctrlPr>
+                </m:radPr>
+                <m:deg/>
+                <m:e>
+                  <m:r>
+                    <w:rPr>
+                      <w:rFonts w:ascii="Cambria Math" w:eastAsiaTheme="minorEastAsia" w:hAnsi="Cambria Math"/>
+                    </w:rPr>
+                    <m:t>2</m:t>
+                  </m:r>
+                </m:e>
+              </m:rad>
+            </m:den>
+          </m:f>
+          <m:r>
+            <w:rPr>
+              <w:rFonts w:ascii="Cambria Math" w:eastAsiaTheme="minorEastAsia" w:hAnsi="Cambria Math"/>
+            </w:rPr>
+            <m:t>=37,35 kPa</m:t>
+          </m:r>
+        </m:oMath>
+      </m:oMathPara>
+    </w:p>
+    <w:p>
+      <w:pPr>
+        <w:rPr>
+          <w:rFonts w:eastAsiaTheme="minorEastAsia"/>
+        </w:rPr>
+      </w:pPr>
+      <w:r>
+        <w:tab/>
+      </w:r>
+      <w:r>
+        <w:rPr>
+          <w:rFonts w:eastAsiaTheme="minorEastAsia"/>
+        </w:rPr>
+        <w:t xml:space="preserve">PMSM’s have typical </w:t>
+      </w:r>
+      <w:r>
+        <w:rPr>
+          <w:rFonts w:eastAsiaTheme="minorEastAsia"/>
+        </w:rPr>
+        <w:t>average tangential stress betwee</w:t>
+      </w:r>
+      <w:r>
+        <w:rPr>
+          <w:rFonts w:eastAsiaTheme="minorEastAsia"/>
+        </w:rPr>
+        <w:t xml:space="preserve">n </w:t>
+      </w:r>
+      <w:r>
+        <w:rPr>
+          <w:rFonts w:eastAsiaTheme="minorEastAsia"/>
+        </w:rPr>
+        <w:t>21</w:t>
+      </w:r>
+      <w:r>
+        <w:rPr>
+          <w:rFonts w:eastAsiaTheme="minorEastAsia"/>
+        </w:rPr>
+        <w:t xml:space="preserve"> and </w:t>
+      </w:r>
+      <w:r>
+        <w:rPr>
+          <w:rFonts w:eastAsiaTheme="minorEastAsia"/>
+        </w:rPr>
+        <w:t xml:space="preserve">48 </w:t>
+      </w:r>
+      <w:proofErr w:type="spellStart"/>
+      <w:r>
+        <w:rPr>
+          <w:rFonts w:eastAsiaTheme="minorEastAsia"/>
+        </w:rPr>
+        <w:t>kPa</w:t>
+      </w:r>
+      <w:proofErr w:type="spellEnd"/>
+      <w:r>
+        <w:rPr>
+          <w:rFonts w:eastAsiaTheme="minorEastAsia"/>
+        </w:rPr>
+        <w:t xml:space="preserve">, therefore the calculated </w:t>
+      </w:r>
+      <w:r>
+        <w:rPr>
+          <w:rFonts w:eastAsiaTheme="minorEastAsia"/>
+        </w:rPr>
+        <w:t xml:space="preserve">value </w:t>
+      </w:r>
+      <w:r>
+        <w:rPr>
+          <w:rFonts w:eastAsiaTheme="minorEastAsia"/>
+        </w:rPr>
+        <w:t>is reasonable.</w:t>
+      </w:r>
+    </w:p>
+    <w:p>
+      <w:pPr>
+        <w:rPr>
+          <w:rFonts w:eastAsiaTheme="minorEastAsia"/>
+        </w:rPr>
+      </w:pPr>
+      <w:r>
+        <w:rPr>
+          <w:rFonts w:eastAsiaTheme="minorEastAsia"/>
+        </w:rPr>
+        <w:tab/>
+        <w:t>Then, total force and torque that machine can deliver can be calculated as;</w:t>
+      </w:r>
+    </w:p>
+    <w:p>
+      <w:pPr>
+        <w:rPr>
+          <w:rFonts w:eastAsiaTheme="minorEastAsia"/>
+          <w:lang w:val="en-US"/>
+        </w:rPr>
+      </w:pPr>
+      <m:oMathPara>
+        <m:oMath>
+          <m:r>
+            <w:rPr>
+              <w:rFonts w:ascii="Cambria Math" w:eastAsiaTheme="minorEastAsia" w:hAnsi="Cambria Math"/>
+              <w:lang w:val="en-US"/>
+            </w:rPr>
+            <m:t>F</m:t>
+          </m:r>
+          <m:r>
+            <w:rPr>
+              <w:rFonts w:ascii="Cambria Math" w:eastAsiaTheme="minorEastAsia" w:hAnsi="Cambria Math"/>
+              <w:lang w:val="en-US"/>
+            </w:rPr>
+            <m:t>=</m:t>
+          </m:r>
+          <m:sSub>
+            <m:sSubPr>
+              <m:ctrlPr>
+                <w:rPr>
+                  <w:rFonts w:ascii="Cambria Math" w:eastAsiaTheme="minorEastAsia" w:hAnsi="Cambria Math"/>
+                  <w:i/>
+                  <w:lang w:val="en-US"/>
+                </w:rPr>
+              </m:ctrlPr>
+            </m:sSubPr>
+            <m:e>
+              <m:r>
+                <m:rPr>
+                  <m:sty m:val="p"/>
+                </m:rPr>
+                <w:rPr>
+                  <w:rFonts w:ascii="Cambria Math" w:eastAsiaTheme="minorEastAsia" w:hAnsi="Cambria Math"/>
+                  <w:lang w:val="en-US"/>
+                </w:rPr>
+                <m:t>σ</m:t>
+              </m:r>
+            </m:e>
+            <m:sub>
+              <m:r>
+                <w:rPr>
+                  <w:rFonts w:ascii="Cambria Math" w:eastAsiaTheme="minorEastAsia" w:hAnsi="Cambria Math"/>
+                  <w:lang w:val="en-US"/>
+                </w:rPr>
+                <m:t>tangential</m:t>
+              </m:r>
+            </m:sub>
+          </m:sSub>
+          <m:r>
+            <w:rPr>
+              <w:rFonts w:ascii="Cambria Math" w:eastAsiaTheme="minorEastAsia" w:hAnsi="Cambria Math"/>
+              <w:lang w:val="en-US"/>
+            </w:rPr>
+            <m:t>*</m:t>
+          </m:r>
+          <m:sSub>
+            <m:sSubPr>
+              <m:ctrlPr>
+                <w:rPr>
+                  <w:rFonts w:ascii="Cambria Math" w:eastAsiaTheme="minorEastAsia" w:hAnsi="Cambria Math"/>
+                  <w:i/>
+                  <w:lang w:val="en-US"/>
+                </w:rPr>
+              </m:ctrlPr>
+            </m:sSubPr>
+            <m:e>
+              <m:r>
+                <w:rPr>
+                  <w:rFonts w:ascii="Cambria Math" w:eastAsiaTheme="minorEastAsia" w:hAnsi="Cambria Math"/>
+                  <w:lang w:val="en-US"/>
+                </w:rPr>
+                <m:t>S</m:t>
+              </m:r>
+            </m:e>
+            <m:sub>
+              <m:r>
+                <w:rPr>
+                  <w:rFonts w:ascii="Cambria Math" w:eastAsiaTheme="minorEastAsia" w:hAnsi="Cambria Math"/>
+                  <w:lang w:val="en-US"/>
+                </w:rPr>
+                <m:t>r</m:t>
+              </m:r>
+            </m:sub>
+          </m:sSub>
+          <m:r>
+            <w:rPr>
+              <w:rFonts w:ascii="Cambria Math" w:eastAsiaTheme="minorEastAsia" w:hAnsi="Cambria Math"/>
+              <w:lang w:val="en-US"/>
+            </w:rPr>
+            <m:t>=</m:t>
+          </m:r>
+          <m:sSub>
+            <m:sSubPr>
+              <m:ctrlPr>
+                <w:rPr>
+                  <w:rFonts w:ascii="Cambria Math" w:eastAsiaTheme="minorEastAsia" w:hAnsi="Cambria Math"/>
+                  <w:i/>
+                  <w:lang w:val="en-US"/>
+                </w:rPr>
+              </m:ctrlPr>
+            </m:sSubPr>
+            <m:e>
+              <m:r>
+                <m:rPr>
+                  <m:sty m:val="p"/>
+                </m:rPr>
+                <w:rPr>
+                  <w:rFonts w:ascii="Cambria Math" w:eastAsiaTheme="minorEastAsia" w:hAnsi="Cambria Math"/>
+                  <w:lang w:val="en-US"/>
+                </w:rPr>
+                <m:t>σ</m:t>
+              </m:r>
+            </m:e>
+            <m:sub>
+              <m:r>
+                <w:rPr>
+                  <w:rFonts w:ascii="Cambria Math" w:eastAsiaTheme="minorEastAsia" w:hAnsi="Cambria Math"/>
+                  <w:lang w:val="en-US"/>
+                </w:rPr>
+                <m:t>tangential</m:t>
+              </m:r>
+            </m:sub>
+          </m:sSub>
+          <m:r>
+            <w:rPr>
+              <w:rFonts w:ascii="Cambria Math" w:eastAsiaTheme="minorEastAsia" w:hAnsi="Cambria Math"/>
+              <w:lang w:val="en-US"/>
+            </w:rPr>
+            <m:t>*π*</m:t>
+          </m:r>
+          <m:sSub>
+            <m:sSubPr>
+              <m:ctrlPr>
+                <w:rPr>
+                  <w:rFonts w:ascii="Cambria Math" w:eastAsiaTheme="minorEastAsia" w:hAnsi="Cambria Math"/>
+                  <w:i/>
+                  <w:lang w:val="en-US"/>
+                </w:rPr>
+              </m:ctrlPr>
+            </m:sSubPr>
+            <m:e>
+              <m:r>
+                <w:rPr>
+                  <w:rFonts w:ascii="Cambria Math" w:eastAsiaTheme="minorEastAsia" w:hAnsi="Cambria Math"/>
+                  <w:lang w:val="en-US"/>
+                </w:rPr>
+                <m:t>D</m:t>
+              </m:r>
+            </m:e>
+            <m:sub>
+              <m:r>
+                <w:rPr>
+                  <w:rFonts w:ascii="Cambria Math" w:eastAsiaTheme="minorEastAsia" w:hAnsi="Cambria Math"/>
+                  <w:lang w:val="en-US"/>
+                </w:rPr>
+                <m:t>r</m:t>
+              </m:r>
+            </m:sub>
+          </m:sSub>
+          <m:r>
+            <w:rPr>
+              <w:rFonts w:ascii="Cambria Math" w:eastAsiaTheme="minorEastAsia" w:hAnsi="Cambria Math"/>
+              <w:lang w:val="en-US"/>
+            </w:rPr>
+            <m:t>*L=1,17 kN</m:t>
+          </m:r>
+        </m:oMath>
+      </m:oMathPara>
+    </w:p>
+    <w:p>
+      <w:pPr>
+        <w:rPr>
+          <w:rFonts w:eastAsiaTheme="minorEastAsia"/>
+          <w:lang w:val="en-US"/>
+        </w:rPr>
+      </w:pPr>
+      <m:oMathPara>
+        <m:oMath>
+          <m:r>
+            <w:rPr>
+              <w:rFonts w:ascii="Cambria Math" w:eastAsiaTheme="minorEastAsia" w:hAnsi="Cambria Math"/>
+              <w:lang w:val="en-US"/>
+            </w:rPr>
+            <m:t>T=F*</m:t>
+          </m:r>
+          <m:f>
+            <m:fPr>
+              <m:ctrlPr>
+                <w:rPr>
+                  <w:rFonts w:ascii="Cambria Math" w:eastAsiaTheme="minorEastAsia" w:hAnsi="Cambria Math"/>
+                  <w:i/>
+                  <w:lang w:val="en-US"/>
+                </w:rPr>
+              </m:ctrlPr>
+            </m:fPr>
+            <m:num>
+              <m:sSub>
+                <m:sSubPr>
+                  <m:ctrlPr>
+                    <w:rPr>
+                      <w:rFonts w:ascii="Cambria Math" w:eastAsiaTheme="minorEastAsia" w:hAnsi="Cambria Math"/>
+                      <w:i/>
+                      <w:lang w:val="en-US"/>
+                    </w:rPr>
+                  </m:ctrlPr>
+                </m:sSubPr>
+                <m:e>
+                  <m:r>
+                    <w:rPr>
+                      <w:rFonts w:ascii="Cambria Math" w:eastAsiaTheme="minorEastAsia" w:hAnsi="Cambria Math"/>
+                      <w:lang w:val="en-US"/>
+                    </w:rPr>
+                    <m:t>D</m:t>
+                  </m:r>
+                </m:e>
+                <m:sub>
+                  <m:r>
+                    <w:rPr>
+                      <w:rFonts w:ascii="Cambria Math" w:eastAsiaTheme="minorEastAsia" w:hAnsi="Cambria Math"/>
+                      <w:lang w:val="en-US"/>
+                    </w:rPr>
+                    <m:t>r</m:t>
+                  </m:r>
+                </m:sub>
+              </m:sSub>
+            </m:num>
+            <m:den>
+              <m:r>
+                <w:rPr>
+                  <w:rFonts w:ascii="Cambria Math" w:eastAsiaTheme="minorEastAsia" w:hAnsi="Cambria Math"/>
+                  <w:lang w:val="en-US"/>
+                </w:rPr>
+                <m:t>2</m:t>
+              </m:r>
+            </m:den>
+          </m:f>
+          <m:r>
+            <w:rPr>
+              <w:rFonts w:ascii="Cambria Math" w:eastAsiaTheme="minorEastAsia" w:hAnsi="Cambria Math"/>
+              <w:lang w:val="en-US"/>
+            </w:rPr>
+            <m:t>=58,67 Nm</m:t>
+          </m:r>
+        </m:oMath>
+      </m:oMathPara>
+    </w:p>
+    <w:p>
+      <w:pPr>
+        <w:pStyle w:val="Balk2"/>
+      </w:pPr>
+      <w:r>
+        <w:t>Part f</w:t>
+      </w:r>
+      <w:r>
+        <w:t>)</w:t>
+      </w:r>
+    </w:p>
+    <w:p>
+      <w:r>
+        <w:tab/>
+        <w:t>Expected power output of the machine can be found as follow;</w:t>
+      </w:r>
+    </w:p>
+    <w:p>
+      <w:pPr>
+        <w:rPr>
+          <w:rFonts w:eastAsiaTheme="minorEastAsia"/>
+        </w:rPr>
+      </w:pPr>
+      <m:oMathPara>
+        <m:oMath>
+          <m:r>
+            <w:rPr>
+              <w:rFonts w:ascii="Cambria Math" w:hAnsi="Cambria Math"/>
+            </w:rPr>
+            <m:t>P=T*w=</m:t>
+          </m:r>
+          <m:r>
+            <w:rPr>
+              <w:rFonts w:ascii="Cambria Math" w:eastAsiaTheme="minorEastAsia" w:hAnsi="Cambria Math"/>
+            </w:rPr>
+            <m:t>58,67*</m:t>
+          </m:r>
+          <m:f>
+            <m:fPr>
+              <m:ctrlPr>
+                <w:rPr>
+                  <w:rFonts w:ascii="Cambria Math" w:eastAsiaTheme="minorEastAsia" w:hAnsi="Cambria Math"/>
+                  <w:i/>
+                </w:rPr>
+              </m:ctrlPr>
+            </m:fPr>
+            <m:num>
+              <m:r>
+                <w:rPr>
+                  <w:rFonts w:ascii="Cambria Math" w:eastAsiaTheme="minorEastAsia" w:hAnsi="Cambria Math"/>
+                </w:rPr>
+                <m:t>1500*2*π</m:t>
+              </m:r>
+            </m:num>
+            <m:den>
+              <m:r>
+                <w:rPr>
+                  <w:rFonts w:ascii="Cambria Math" w:eastAsiaTheme="minorEastAsia" w:hAnsi="Cambria Math"/>
+                </w:rPr>
+                <m:t>60</m:t>
+              </m:r>
+            </m:den>
+          </m:f>
+          <m:r>
+            <w:rPr>
+              <w:rFonts w:ascii="Cambria Math" w:eastAsiaTheme="minorEastAsia" w:hAnsi="Cambria Math"/>
+            </w:rPr>
+            <m:t>=9,215 kW</m:t>
+          </m:r>
+        </m:oMath>
+      </m:oMathPara>
     </w:p>
     <w:p>
       <w:bookmarkStart w:id="0" w:name="_GoBack"/>
@@ -2627,6 +4704,29 @@
       <w:szCs w:val="26"/>
     </w:rPr>
   </w:style>
+  <w:style w:type="paragraph" w:styleId="Balk3">
+    <w:name w:val="heading 3"/>
+    <w:basedOn w:val="Normal"/>
+    <w:next w:val="Normal"/>
+    <w:link w:val="Balk3Char"/>
+    <w:uiPriority w:val="9"/>
+    <w:semiHidden/>
+    <w:unhideWhenUsed/>
+    <w:qFormat/>
+    <w:rsid w:val="008B1197"/>
+    <w:pPr>
+      <w:keepNext/>
+      <w:keepLines/>
+      <w:spacing w:before="200" w:after="0"/>
+      <w:outlineLvl w:val="2"/>
+    </w:pPr>
+    <w:rPr>
+      <w:rFonts w:asciiTheme="majorHAnsi" w:eastAsiaTheme="majorEastAsia" w:hAnsiTheme="majorHAnsi" w:cstheme="majorBidi"/>
+      <w:b/>
+      <w:bCs/>
+      <w:color w:val="4F81BD" w:themeColor="accent1"/>
+    </w:rPr>
+  </w:style>
   <w:style w:type="character" w:default="1" w:styleId="VarsaylanParagrafYazTipi">
     <w:name w:val="Default Paragraph Font"/>
     <w:uiPriority w:val="1"/>
@@ -2744,6 +4844,21 @@
     <w:rsid w:val="00973DCB"/>
     <w:rPr>
       <w:color w:val="808080"/>
+    </w:rPr>
+  </w:style>
+  <w:style w:type="character" w:customStyle="1" w:styleId="Balk3Char">
+    <w:name w:val="Başlık 3 Char"/>
+    <w:basedOn w:val="VarsaylanParagrafYazTipi"/>
+    <w:link w:val="Balk3"/>
+    <w:uiPriority w:val="9"/>
+    <w:semiHidden/>
+    <w:rsid w:val="008B1197"/>
+    <w:rPr>
+      <w:rFonts w:asciiTheme="majorHAnsi" w:eastAsiaTheme="majorEastAsia" w:hAnsiTheme="majorHAnsi" w:cstheme="majorBidi"/>
+      <w:b/>
+      <w:bCs/>
+      <w:color w:val="4F81BD" w:themeColor="accent1"/>
+      <w:lang w:val="en-GB"/>
     </w:rPr>
   </w:style>
 </w:styles>
@@ -2959,6 +5074,29 @@
       <w:szCs w:val="26"/>
     </w:rPr>
   </w:style>
+  <w:style w:type="paragraph" w:styleId="Balk3">
+    <w:name w:val="heading 3"/>
+    <w:basedOn w:val="Normal"/>
+    <w:next w:val="Normal"/>
+    <w:link w:val="Balk3Char"/>
+    <w:uiPriority w:val="9"/>
+    <w:semiHidden/>
+    <w:unhideWhenUsed/>
+    <w:qFormat/>
+    <w:rsid w:val="008B1197"/>
+    <w:pPr>
+      <w:keepNext/>
+      <w:keepLines/>
+      <w:spacing w:before="200" w:after="0"/>
+      <w:outlineLvl w:val="2"/>
+    </w:pPr>
+    <w:rPr>
+      <w:rFonts w:asciiTheme="majorHAnsi" w:eastAsiaTheme="majorEastAsia" w:hAnsiTheme="majorHAnsi" w:cstheme="majorBidi"/>
+      <w:b/>
+      <w:bCs/>
+      <w:color w:val="4F81BD" w:themeColor="accent1"/>
+    </w:rPr>
+  </w:style>
   <w:style w:type="character" w:default="1" w:styleId="VarsaylanParagrafYazTipi">
     <w:name w:val="Default Paragraph Font"/>
     <w:uiPriority w:val="1"/>
@@ -3076,6 +5214,21 @@
     <w:rsid w:val="00973DCB"/>
     <w:rPr>
       <w:color w:val="808080"/>
+    </w:rPr>
+  </w:style>
+  <w:style w:type="character" w:customStyle="1" w:styleId="Balk3Char">
+    <w:name w:val="Başlık 3 Char"/>
+    <w:basedOn w:val="VarsaylanParagrafYazTipi"/>
+    <w:link w:val="Balk3"/>
+    <w:uiPriority w:val="9"/>
+    <w:semiHidden/>
+    <w:rsid w:val="008B1197"/>
+    <w:rPr>
+      <w:rFonts w:asciiTheme="majorHAnsi" w:eastAsiaTheme="majorEastAsia" w:hAnsiTheme="majorHAnsi" w:cstheme="majorBidi"/>
+      <w:b/>
+      <w:bCs/>
+      <w:color w:val="4F81BD" w:themeColor="accent1"/>
+      <w:lang w:val="en-GB"/>
     </w:rPr>
   </w:style>
 </w:styles>
@@ -3371,7 +5524,7 @@
 </file>
 
 <file path=customXml/itemProps1.xml><?xml version="1.0" encoding="utf-8"?>
-<ds:datastoreItem xmlns:ds="http://schemas.openxmlformats.org/officeDocument/2006/customXml" ds:itemID="{7D24CB51-B5D0-4DC1-AE6B-9A47C6BA2C8C}">
+<ds:datastoreItem xmlns:ds="http://schemas.openxmlformats.org/officeDocument/2006/customXml" ds:itemID="{6E7E75BA-E77A-47E0-8ACA-CC9BE43DCCBC}">
   <ds:schemaRefs>
     <ds:schemaRef ds:uri="http://schemas.openxmlformats.org/officeDocument/2006/bibliography"/>
   </ds:schemaRefs>

</xml_diff>